<commit_message>
Update ideas for queries
</commit_message>
<xml_diff>
--- a/Proposal_Doc.docx
+++ b/Proposal_Doc.docx
@@ -943,11 +943,67 @@
         </w:rPr>
         <w:t>List by Make</w:t>
       </w:r>
+      <w:r>
+        <w:rPr>
+          <w:sz w:val="24"/>
+          <w:szCs w:val="24"/>
+        </w:rPr>
+        <w:t xml:space="preserve"> | Model | etc. (this could be hard to do “right”</w:t>
+      </w:r>
+      <w:r>
+        <w:rPr>
+          <w:sz w:val="24"/>
+          <w:szCs w:val="24"/>
+        </w:rPr>
+        <w:t xml:space="preserve"> i.e. repopulating drop downs when making selections/no Ford makes when Honda is selected</w:t>
+      </w:r>
+      <w:r>
+        <w:rPr>
+          <w:sz w:val="24"/>
+          <w:szCs w:val="24"/>
+        </w:rPr>
+        <w:t>)</w:t>
+      </w:r>
     </w:p>
     <w:p>
       <w:pPr>
         <w:pStyle w:val="ListParagraph"/>
         <w:numPr>
+          <w:ilvl w:val="2"/>
+          <w:numId w:val="1"/>
+        </w:numPr>
+        <w:contextualSpacing w:val="0"/>
+        <w:rPr>
+          <w:sz w:val="24"/>
+          <w:szCs w:val="24"/>
+        </w:rPr>
+      </w:pPr>
+      <w:r>
+        <w:rPr>
+          <w:sz w:val="24"/>
+          <w:szCs w:val="24"/>
+        </w:rPr>
+        <w:t>Specific c</w:t>
+      </w:r>
+      <w:r>
+        <w:rPr>
+          <w:sz w:val="24"/>
+          <w:szCs w:val="24"/>
+        </w:rPr>
+        <w:t>ar Information</w:t>
+      </w:r>
+      <w:r>
+        <w:rPr>
+          <w:sz w:val="24"/>
+          <w:szCs w:val="24"/>
+        </w:rPr>
+        <w:t xml:space="preserve"> (w/ features)</w:t>
+      </w:r>
+    </w:p>
+    <w:p>
+      <w:pPr>
+        <w:pStyle w:val="ListParagraph"/>
+        <w:numPr>
           <w:ilvl w:val="1"/>
           <w:numId w:val="1"/>
         </w:numPr>
@@ -962,13 +1018,63 @@
           <w:sz w:val="24"/>
           <w:szCs w:val="24"/>
         </w:rPr>
-        <w:t>Car Information on Sale page</w:t>
+        <w:t>List of Employees</w:t>
       </w:r>
     </w:p>
     <w:p>
       <w:pPr>
         <w:pStyle w:val="ListParagraph"/>
         <w:numPr>
+          <w:ilvl w:val="2"/>
+          <w:numId w:val="1"/>
+        </w:numPr>
+        <w:contextualSpacing w:val="0"/>
+        <w:rPr>
+          <w:sz w:val="24"/>
+          <w:szCs w:val="24"/>
+        </w:rPr>
+      </w:pPr>
+      <w:r>
+        <w:rPr>
+          <w:sz w:val="24"/>
+          <w:szCs w:val="24"/>
+        </w:rPr>
+        <w:lastRenderedPageBreak/>
+        <w:t>Specific Employee Information</w:t>
+      </w:r>
+      <w:r>
+        <w:rPr>
+          <w:sz w:val="24"/>
+          <w:szCs w:val="24"/>
+        </w:rPr>
+        <w:t xml:space="preserve"> (w/ sales</w:t>
+      </w:r>
+      <w:r>
+        <w:rPr>
+          <w:sz w:val="24"/>
+          <w:szCs w:val="24"/>
+        </w:rPr>
+        <w:t xml:space="preserve"> #</w:t>
+      </w:r>
+      <w:r>
+        <w:rPr>
+          <w:sz w:val="24"/>
+          <w:szCs w:val="24"/>
+        </w:rPr>
+        <w:t>, save more detail for report</w:t>
+      </w:r>
+      <w:r>
+        <w:rPr>
+          <w:sz w:val="24"/>
+          <w:szCs w:val="24"/>
+        </w:rPr>
+        <w:t>)</w:t>
+      </w:r>
+    </w:p>
+    <w:p>
+      <w:pPr>
+        <w:pStyle w:val="ListParagraph"/>
+        <w:numPr>
           <w:ilvl w:val="1"/>
           <w:numId w:val="1"/>
         </w:numPr>
@@ -983,7 +1089,28 @@
           <w:sz w:val="24"/>
           <w:szCs w:val="24"/>
         </w:rPr>
-        <w:t>Car Information on Car Info page</w:t>
+        <w:t>Customer information</w:t>
+      </w:r>
+    </w:p>
+    <w:p>
+      <w:pPr>
+        <w:pStyle w:val="ListParagraph"/>
+        <w:numPr>
+          <w:ilvl w:val="1"/>
+          <w:numId w:val="1"/>
+        </w:numPr>
+        <w:contextualSpacing w:val="0"/>
+        <w:rPr>
+          <w:sz w:val="24"/>
+          <w:szCs w:val="24"/>
+        </w:rPr>
+      </w:pPr>
+      <w:r>
+        <w:rPr>
+          <w:sz w:val="24"/>
+          <w:szCs w:val="24"/>
+        </w:rPr>
+        <w:t>Statistics of Current Stock</w:t>
       </w:r>
       <w:bookmarkStart w:id="0" w:name="_GoBack"/>
       <w:bookmarkEnd w:id="0"/>
@@ -992,69 +1119,6 @@
       <w:pPr>
         <w:pStyle w:val="ListParagraph"/>
         <w:numPr>
-          <w:ilvl w:val="1"/>
-          <w:numId w:val="1"/>
-        </w:numPr>
-        <w:contextualSpacing w:val="0"/>
-        <w:rPr>
-          <w:sz w:val="24"/>
-          <w:szCs w:val="24"/>
-        </w:rPr>
-      </w:pPr>
-      <w:r>
-        <w:rPr>
-          <w:sz w:val="24"/>
-          <w:szCs w:val="24"/>
-        </w:rPr>
-        <w:t>Statistics of Current Stock</w:t>
-      </w:r>
-    </w:p>
-    <w:p>
-      <w:pPr>
-        <w:pStyle w:val="ListParagraph"/>
-        <w:numPr>
-          <w:ilvl w:val="1"/>
-          <w:numId w:val="1"/>
-        </w:numPr>
-        <w:contextualSpacing w:val="0"/>
-        <w:rPr>
-          <w:sz w:val="24"/>
-          <w:szCs w:val="24"/>
-        </w:rPr>
-      </w:pPr>
-      <w:r>
-        <w:rPr>
-          <w:sz w:val="24"/>
-          <w:szCs w:val="24"/>
-        </w:rPr>
-        <w:t>List of Employees</w:t>
-      </w:r>
-    </w:p>
-    <w:p>
-      <w:pPr>
-        <w:pStyle w:val="ListParagraph"/>
-        <w:numPr>
-          <w:ilvl w:val="2"/>
-          <w:numId w:val="1"/>
-        </w:numPr>
-        <w:contextualSpacing w:val="0"/>
-        <w:rPr>
-          <w:sz w:val="24"/>
-          <w:szCs w:val="24"/>
-        </w:rPr>
-      </w:pPr>
-      <w:r>
-        <w:rPr>
-          <w:sz w:val="24"/>
-          <w:szCs w:val="24"/>
-        </w:rPr>
-        <w:t>Specific Employee Information</w:t>
-      </w:r>
-    </w:p>
-    <w:p>
-      <w:pPr>
-        <w:pStyle w:val="ListParagraph"/>
-        <w:numPr>
           <w:ilvl w:val="0"/>
           <w:numId w:val="1"/>
         </w:numPr>
@@ -1069,7 +1133,6 @@
           <w:sz w:val="24"/>
           <w:szCs w:val="24"/>
         </w:rPr>
-        <w:lastRenderedPageBreak/>
         <w:t>Random:</w:t>
       </w:r>
     </w:p>

</xml_diff>

<commit_message>
Add note for report type query
</commit_message>
<xml_diff>
--- a/Proposal_Doc.docx
+++ b/Proposal_Doc.docx
@@ -34,14 +34,7 @@
           <w:sz w:val="24"/>
           <w:szCs w:val="24"/>
         </w:rPr>
-        <w:t xml:space="preserve">For our project, we have chosen to make an application to model the employees, products, and transactions of a chain of car dealerships. We will have the functionality of purchasing a car with different customers, salesman, cars, etc. We will also be able </w:t>
-      </w:r>
-      <w:r>
-        <w:rPr>
-          <w:sz w:val="24"/>
-          <w:szCs w:val="24"/>
-        </w:rPr>
-        <w:t>to change the attributes of cars, customers, salesman, and dealerships.</w:t>
+        <w:t>For our project, we have chosen to make an application to model the employees, products, and transactions of a chain of car dealerships. We will have the functionality of purchasing a car with different customers, salesman, cars, etc. We will also be able to change the attributes of cars, customers, salesman, and dealerships.</w:t>
       </w:r>
       <w:r>
         <w:rPr>
@@ -89,10 +82,7 @@
         </w:rPr>
       </w:pPr>
       <w:r>
-        <w:t>Our database will be built in SQL Server Management Studio.  Our current plan is to pull the informat</w:t>
-      </w:r>
-      <w:r>
-        <w:t xml:space="preserve">ion from SQL into C# using Microsoft Visual Studio.  Using two Microsoft products will allow for a more seamless flow of information. We will use Visual Studio to create the end user GUI that is used to manage the database. </w:t>
+        <w:t xml:space="preserve">Our database will be built in SQL Server Management Studio.  Our current plan is to pull the information from SQL into C# using Microsoft Visual Studio.  Using two Microsoft products will allow for a more seamless flow of information. We will use Visual Studio to create the end user GUI that is used to manage the database. </w:t>
       </w:r>
     </w:p>
     <w:p>
@@ -230,10 +220,7 @@
         <w:contextualSpacing w:val="0"/>
       </w:pPr>
       <w:r>
-        <w:t>CarFeatu</w:t>
-      </w:r>
-      <w:r>
-        <w:t>res(</w:t>
+        <w:t>CarFeatures(</w:t>
       </w:r>
       <w:r>
         <w:rPr>
@@ -339,10 +326,7 @@
         <w:contextualSpacing w:val="0"/>
       </w:pPr>
       <w:r>
-        <w:t>Address - Select, Insert, Upd</w:t>
-      </w:r>
-      <w:r>
-        <w:t>ate</w:t>
+        <w:t>Address - Select, Insert, Update</w:t>
       </w:r>
     </w:p>
     <w:p>
@@ -713,14 +697,7 @@
           <w:sz w:val="24"/>
           <w:szCs w:val="24"/>
         </w:rPr>
-        <w:t xml:space="preserve"> employee sales, dealership sales, ask vs sell price, e</w:t>
-      </w:r>
-      <w:r>
-        <w:rPr>
-          <w:sz w:val="24"/>
-          <w:szCs w:val="24"/>
-        </w:rPr>
-        <w:t>tc.)</w:t>
+        <w:t xml:space="preserve"> employee sales, dealership sales, ask vs sell price, etc.)</w:t>
       </w:r>
     </w:p>
     <w:p>
@@ -880,6 +857,29 @@
         </w:rPr>
         <w:t>Over Date range</w:t>
       </w:r>
+    </w:p>
+    <w:p>
+      <w:pPr>
+        <w:pStyle w:val="ListParagraph"/>
+        <w:numPr>
+          <w:ilvl w:val="1"/>
+          <w:numId w:val="1"/>
+        </w:numPr>
+        <w:contextualSpacing w:val="0"/>
+        <w:rPr>
+          <w:sz w:val="24"/>
+          <w:szCs w:val="24"/>
+        </w:rPr>
+      </w:pPr>
+      <w:r>
+        <w:rPr>
+          <w:sz w:val="24"/>
+          <w:szCs w:val="24"/>
+        </w:rPr>
+        <w:t>Fetch features of a car</w:t>
+      </w:r>
+      <w:bookmarkStart w:id="0" w:name="_GoBack"/>
+      <w:bookmarkEnd w:id="0"/>
     </w:p>
     <w:p>
       <w:pPr>
@@ -1112,8 +1112,6 @@
         </w:rPr>
         <w:t>Statistics of Current Stock</w:t>
       </w:r>
-      <w:bookmarkStart w:id="0" w:name="_GoBack"/>
-      <w:bookmarkEnd w:id="0"/>
     </w:p>
     <w:p>
       <w:pPr>

</xml_diff>

<commit_message>
Add screenshot of query clarification
</commit_message>
<xml_diff>
--- a/Proposal_Doc.docx
+++ b/Proposal_Doc.docx
@@ -120,14 +120,48 @@
       <w:r>
         <w:t>Customers(</w:t>
       </w:r>
+      <w:proofErr w:type="spellStart"/>
       <w:r>
         <w:rPr>
           <w:u w:val="single"/>
         </w:rPr>
         <w:t>CustumerID</w:t>
       </w:r>
-      <w:r>
-        <w:t>, FirstName, LastName, PhoneNumber, AddressID, Email)</w:t>
+      <w:proofErr w:type="spellEnd"/>
+      <w:r>
+        <w:t xml:space="preserve">, </w:t>
+      </w:r>
+      <w:proofErr w:type="spellStart"/>
+      <w:r>
+        <w:t>FirstName</w:t>
+      </w:r>
+      <w:proofErr w:type="spellEnd"/>
+      <w:r>
+        <w:t xml:space="preserve">, </w:t>
+      </w:r>
+      <w:proofErr w:type="spellStart"/>
+      <w:r>
+        <w:t>LastName</w:t>
+      </w:r>
+      <w:proofErr w:type="spellEnd"/>
+      <w:r>
+        <w:t xml:space="preserve">, </w:t>
+      </w:r>
+      <w:proofErr w:type="spellStart"/>
+      <w:r>
+        <w:t>PhoneNumber</w:t>
+      </w:r>
+      <w:proofErr w:type="spellEnd"/>
+      <w:r>
+        <w:t xml:space="preserve">, </w:t>
+      </w:r>
+      <w:proofErr w:type="spellStart"/>
+      <w:r>
+        <w:t>AddressID</w:t>
+      </w:r>
+      <w:proofErr w:type="spellEnd"/>
+      <w:r>
+        <w:t>, Email)</w:t>
       </w:r>
     </w:p>
     <w:p>
@@ -137,14 +171,48 @@
       <w:r>
         <w:t>Dealerships(</w:t>
       </w:r>
+      <w:proofErr w:type="spellStart"/>
       <w:r>
         <w:rPr>
           <w:u w:val="single"/>
         </w:rPr>
         <w:t>DealershipID</w:t>
       </w:r>
-      <w:r>
-        <w:t>, Name, AddressID, OpenTime, CloseTime, PhoneNumber)</w:t>
+      <w:proofErr w:type="spellEnd"/>
+      <w:r>
+        <w:t xml:space="preserve">, Name, </w:t>
+      </w:r>
+      <w:proofErr w:type="spellStart"/>
+      <w:r>
+        <w:t>AddressID</w:t>
+      </w:r>
+      <w:proofErr w:type="spellEnd"/>
+      <w:r>
+        <w:t xml:space="preserve">, </w:t>
+      </w:r>
+      <w:proofErr w:type="spellStart"/>
+      <w:r>
+        <w:t>OpenTime</w:t>
+      </w:r>
+      <w:proofErr w:type="spellEnd"/>
+      <w:r>
+        <w:t xml:space="preserve">, </w:t>
+      </w:r>
+      <w:proofErr w:type="spellStart"/>
+      <w:r>
+        <w:t>CloseTime</w:t>
+      </w:r>
+      <w:proofErr w:type="spellEnd"/>
+      <w:r>
+        <w:t xml:space="preserve">, </w:t>
+      </w:r>
+      <w:proofErr w:type="spellStart"/>
+      <w:r>
+        <w:t>PhoneNumber</w:t>
+      </w:r>
+      <w:proofErr w:type="spellEnd"/>
+      <w:r>
+        <w:t>)</w:t>
       </w:r>
     </w:p>
     <w:p>
@@ -154,14 +222,56 @@
       <w:r>
         <w:t>Cars(</w:t>
       </w:r>
+      <w:proofErr w:type="spellStart"/>
       <w:r>
         <w:rPr>
           <w:u w:val="single"/>
         </w:rPr>
         <w:t>CarID</w:t>
       </w:r>
-      <w:r>
-        <w:t>, Make, Model, Year, Color, Milage, OwnerCount, Dealership, AskPrice, PurchasePrice, Sale, PurchaseDate)</w:t>
+      <w:proofErr w:type="spellEnd"/>
+      <w:r>
+        <w:t xml:space="preserve">, Make, Model, Year, Color, </w:t>
+      </w:r>
+      <w:proofErr w:type="spellStart"/>
+      <w:r>
+        <w:t>Milage</w:t>
+      </w:r>
+      <w:proofErr w:type="spellEnd"/>
+      <w:r>
+        <w:t xml:space="preserve">, </w:t>
+      </w:r>
+      <w:proofErr w:type="spellStart"/>
+      <w:r>
+        <w:t>OwnerCount</w:t>
+      </w:r>
+      <w:proofErr w:type="spellEnd"/>
+      <w:r>
+        <w:t xml:space="preserve">, Dealership, </w:t>
+      </w:r>
+      <w:proofErr w:type="spellStart"/>
+      <w:r>
+        <w:t>AskPrice</w:t>
+      </w:r>
+      <w:proofErr w:type="spellEnd"/>
+      <w:r>
+        <w:t xml:space="preserve">, </w:t>
+      </w:r>
+      <w:proofErr w:type="spellStart"/>
+      <w:r>
+        <w:t>PurchasePrice</w:t>
+      </w:r>
+      <w:proofErr w:type="spellEnd"/>
+      <w:r>
+        <w:t xml:space="preserve">, Sale, </w:t>
+      </w:r>
+      <w:proofErr w:type="spellStart"/>
+      <w:r>
+        <w:t>PurchaseDate</w:t>
+      </w:r>
+      <w:proofErr w:type="spellEnd"/>
+      <w:r>
+        <w:t>)</w:t>
       </w:r>
     </w:p>
     <w:p>
@@ -171,14 +281,56 @@
       <w:r>
         <w:t>Employees(</w:t>
       </w:r>
+      <w:proofErr w:type="spellStart"/>
       <w:r>
         <w:rPr>
           <w:u w:val="single"/>
         </w:rPr>
         <w:t>EmployeeID</w:t>
       </w:r>
-      <w:r>
-        <w:t>, FirstName, LastName, PhoneNumber, AddressID, Email, Salary, DealershipID, Title)</w:t>
+      <w:proofErr w:type="spellEnd"/>
+      <w:r>
+        <w:t xml:space="preserve">, </w:t>
+      </w:r>
+      <w:proofErr w:type="spellStart"/>
+      <w:r>
+        <w:t>FirstName</w:t>
+      </w:r>
+      <w:proofErr w:type="spellEnd"/>
+      <w:r>
+        <w:t xml:space="preserve">, </w:t>
+      </w:r>
+      <w:proofErr w:type="spellStart"/>
+      <w:r>
+        <w:t>LastName</w:t>
+      </w:r>
+      <w:proofErr w:type="spellEnd"/>
+      <w:r>
+        <w:t xml:space="preserve">, </w:t>
+      </w:r>
+      <w:proofErr w:type="spellStart"/>
+      <w:r>
+        <w:t>PhoneNumber</w:t>
+      </w:r>
+      <w:proofErr w:type="spellEnd"/>
+      <w:r>
+        <w:t xml:space="preserve">, </w:t>
+      </w:r>
+      <w:proofErr w:type="spellStart"/>
+      <w:r>
+        <w:t>AddressID</w:t>
+      </w:r>
+      <w:proofErr w:type="spellEnd"/>
+      <w:r>
+        <w:t xml:space="preserve">, Email, Salary, </w:t>
+      </w:r>
+      <w:proofErr w:type="spellStart"/>
+      <w:r>
+        <w:t>DealershipID</w:t>
+      </w:r>
+      <w:proofErr w:type="spellEnd"/>
+      <w:r>
+        <w:t>, Title)</w:t>
       </w:r>
     </w:p>
     <w:p>
@@ -188,14 +340,72 @@
       <w:r>
         <w:t>Sales(</w:t>
       </w:r>
+      <w:proofErr w:type="spellStart"/>
       <w:r>
         <w:rPr>
           <w:u w:val="single"/>
         </w:rPr>
         <w:t>SaleID</w:t>
       </w:r>
-      <w:r>
-        <w:t>, EmployeeID, CustomerID, DateSold, CarID, SaleAmount, PurchasePrice, DealerShipID)</w:t>
+      <w:proofErr w:type="spellEnd"/>
+      <w:r>
+        <w:t xml:space="preserve">, </w:t>
+      </w:r>
+      <w:proofErr w:type="spellStart"/>
+      <w:r>
+        <w:t>EmployeeID</w:t>
+      </w:r>
+      <w:proofErr w:type="spellEnd"/>
+      <w:r>
+        <w:t xml:space="preserve">, </w:t>
+      </w:r>
+      <w:proofErr w:type="spellStart"/>
+      <w:r>
+        <w:t>CustomerID</w:t>
+      </w:r>
+      <w:proofErr w:type="spellEnd"/>
+      <w:r>
+        <w:t xml:space="preserve">, </w:t>
+      </w:r>
+      <w:proofErr w:type="spellStart"/>
+      <w:r>
+        <w:t>DateSold</w:t>
+      </w:r>
+      <w:proofErr w:type="spellEnd"/>
+      <w:r>
+        <w:t xml:space="preserve">, </w:t>
+      </w:r>
+      <w:proofErr w:type="spellStart"/>
+      <w:r>
+        <w:t>CarID</w:t>
+      </w:r>
+      <w:proofErr w:type="spellEnd"/>
+      <w:r>
+        <w:t xml:space="preserve">, </w:t>
+      </w:r>
+      <w:proofErr w:type="spellStart"/>
+      <w:r>
+        <w:t>SaleAmount</w:t>
+      </w:r>
+      <w:proofErr w:type="spellEnd"/>
+      <w:r>
+        <w:t xml:space="preserve">, </w:t>
+      </w:r>
+      <w:proofErr w:type="spellStart"/>
+      <w:r>
+        <w:t>PurchasePrice</w:t>
+      </w:r>
+      <w:proofErr w:type="spellEnd"/>
+      <w:r>
+        <w:t xml:space="preserve">, </w:t>
+      </w:r>
+      <w:proofErr w:type="spellStart"/>
+      <w:r>
+        <w:t>DealerShipID</w:t>
+      </w:r>
+      <w:proofErr w:type="spellEnd"/>
+      <w:r>
+        <w:t>)</w:t>
       </w:r>
     </w:p>
     <w:p>
@@ -205,38 +415,57 @@
       <w:r>
         <w:t>Address(</w:t>
       </w:r>
+      <w:proofErr w:type="spellStart"/>
       <w:r>
         <w:rPr>
           <w:u w:val="single"/>
         </w:rPr>
         <w:t>AddressID</w:t>
       </w:r>
-      <w:r>
-        <w:t>, City, State, Street1, Street2, ZipCode)</w:t>
-      </w:r>
-    </w:p>
-    <w:p>
-      <w:pPr>
-        <w:contextualSpacing w:val="0"/>
-      </w:pPr>
-      <w:r>
-        <w:t>CarFeatures(</w:t>
-      </w:r>
+      <w:proofErr w:type="spellEnd"/>
+      <w:r>
+        <w:t xml:space="preserve">, City, State, Street1, Street2, </w:t>
+      </w:r>
+      <w:proofErr w:type="spellStart"/>
+      <w:r>
+        <w:t>ZipCode</w:t>
+      </w:r>
+      <w:proofErr w:type="spellEnd"/>
+      <w:r>
+        <w:t>)</w:t>
+      </w:r>
+    </w:p>
+    <w:p>
+      <w:pPr>
+        <w:contextualSpacing w:val="0"/>
+      </w:pPr>
+      <w:proofErr w:type="spellStart"/>
+      <w:r>
+        <w:t>CarFeatures</w:t>
+      </w:r>
+      <w:proofErr w:type="spellEnd"/>
+      <w:r>
+        <w:t>(</w:t>
+      </w:r>
+      <w:proofErr w:type="spellStart"/>
       <w:r>
         <w:rPr>
           <w:u w:val="single"/>
         </w:rPr>
         <w:t>CarID</w:t>
       </w:r>
+      <w:proofErr w:type="spellEnd"/>
       <w:r>
         <w:t xml:space="preserve">, </w:t>
       </w:r>
+      <w:proofErr w:type="spellStart"/>
       <w:r>
         <w:rPr>
           <w:u w:val="single"/>
         </w:rPr>
         <w:t>FeatureID</w:t>
       </w:r>
+      <w:proofErr w:type="spellEnd"/>
       <w:r>
         <w:t>)</w:t>
       </w:r>
@@ -248,12 +477,14 @@
       <w:r>
         <w:t>Features(</w:t>
       </w:r>
+      <w:proofErr w:type="spellStart"/>
       <w:r>
         <w:rPr>
           <w:u w:val="single"/>
         </w:rPr>
         <w:t>FeatureID</w:t>
       </w:r>
+      <w:proofErr w:type="spellEnd"/>
       <w:r>
         <w:t>, Name)</w:t>
       </w:r>
@@ -333,8 +564,13 @@
       <w:pPr>
         <w:contextualSpacing w:val="0"/>
       </w:pPr>
-      <w:r>
-        <w:t>CarFeatures - Select, Insert, Update</w:t>
+      <w:proofErr w:type="spellStart"/>
+      <w:r>
+        <w:t>CarFeatures</w:t>
+      </w:r>
+      <w:proofErr w:type="spellEnd"/>
+      <w:r>
+        <w:t xml:space="preserve"> - Select, Insert, Update</w:t>
       </w:r>
     </w:p>
     <w:p>
@@ -559,12 +795,21 @@
           <w:szCs w:val="24"/>
         </w:rPr>
       </w:pPr>
-      <w:r>
-        <w:rPr>
-          <w:sz w:val="24"/>
-          <w:szCs w:val="24"/>
-        </w:rPr>
-        <w:t xml:space="preserve">Git repo: </w:t>
+      <w:proofErr w:type="spellStart"/>
+      <w:r>
+        <w:rPr>
+          <w:sz w:val="24"/>
+          <w:szCs w:val="24"/>
+        </w:rPr>
+        <w:t>Git</w:t>
+      </w:r>
+      <w:proofErr w:type="spellEnd"/>
+      <w:r>
+        <w:rPr>
+          <w:sz w:val="24"/>
+          <w:szCs w:val="24"/>
+        </w:rPr>
+        <w:t xml:space="preserve"> repo: </w:t>
       </w:r>
       <w:hyperlink r:id="rId10">
         <w:r>
@@ -721,6 +966,82 @@
     </w:p>
     <w:p>
       <w:pPr>
+        <w:rPr>
+          <w:sz w:val="24"/>
+          <w:szCs w:val="24"/>
+        </w:rPr>
+      </w:pPr>
+    </w:p>
+    <w:p>
+      <w:pPr>
+        <w:rPr>
+          <w:sz w:val="24"/>
+          <w:szCs w:val="24"/>
+        </w:rPr>
+      </w:pPr>
+    </w:p>
+    <w:p>
+      <w:pPr>
+        <w:contextualSpacing w:val="0"/>
+        <w:rPr>
+          <w:sz w:val="24"/>
+          <w:szCs w:val="24"/>
+        </w:rPr>
+      </w:pPr>
+    </w:p>
+    <w:p>
+      <w:pPr>
+        <w:contextualSpacing w:val="0"/>
+        <w:rPr>
+          <w:sz w:val="24"/>
+          <w:szCs w:val="24"/>
+        </w:rPr>
+      </w:pPr>
+      <w:r>
+        <w:rPr>
+          <w:noProof/>
+          <w:lang w:val="en-US"/>
+        </w:rPr>
+        <w:lastRenderedPageBreak/>
+        <w:drawing>
+          <wp:inline distT="0" distB="0" distL="0" distR="0" wp14:anchorId="0879EB42" wp14:editId="02133252">
+            <wp:extent cx="5943600" cy="2834640"/>
+            <wp:effectExtent l="0" t="0" r="0" b="3810"/>
+            <wp:docPr id="2" name="Picture 2"/>
+            <wp:cNvGraphicFramePr>
+              <a:graphicFrameLocks xmlns:a="http://schemas.openxmlformats.org/drawingml/2006/main" noChangeAspect="1"/>
+            </wp:cNvGraphicFramePr>
+            <a:graphic xmlns:a="http://schemas.openxmlformats.org/drawingml/2006/main">
+              <a:graphicData uri="http://schemas.openxmlformats.org/drawingml/2006/picture">
+                <pic:pic xmlns:pic="http://schemas.openxmlformats.org/drawingml/2006/picture">
+                  <pic:nvPicPr>
+                    <pic:cNvPr id="1" name=""/>
+                    <pic:cNvPicPr/>
+                  </pic:nvPicPr>
+                  <pic:blipFill>
+                    <a:blip r:embed="rId12"/>
+                    <a:stretch>
+                      <a:fillRect/>
+                    </a:stretch>
+                  </pic:blipFill>
+                  <pic:spPr>
+                    <a:xfrm>
+                      <a:off x="0" y="0"/>
+                      <a:ext cx="5943600" cy="2834640"/>
+                    </a:xfrm>
+                    <a:prstGeom prst="rect">
+                      <a:avLst/>
+                    </a:prstGeom>
+                  </pic:spPr>
+                </pic:pic>
+              </a:graphicData>
+            </a:graphic>
+          </wp:inline>
+        </w:drawing>
+      </w:r>
+    </w:p>
+    <w:p>
+      <w:pPr>
         <w:contextualSpacing w:val="0"/>
         <w:rPr>
           <w:sz w:val="24"/>
@@ -878,6 +1199,27 @@
         </w:rPr>
         <w:t>Fetch features of a car</w:t>
       </w:r>
+    </w:p>
+    <w:p>
+      <w:pPr>
+        <w:pStyle w:val="ListParagraph"/>
+        <w:numPr>
+          <w:ilvl w:val="0"/>
+          <w:numId w:val="1"/>
+        </w:numPr>
+        <w:contextualSpacing w:val="0"/>
+        <w:rPr>
+          <w:sz w:val="24"/>
+          <w:szCs w:val="24"/>
+        </w:rPr>
+      </w:pPr>
+      <w:r>
+        <w:rPr>
+          <w:sz w:val="24"/>
+          <w:szCs w:val="24"/>
+        </w:rPr>
+        <w:t>Question:</w:t>
+      </w:r>
       <w:bookmarkStart w:id="0" w:name="_GoBack"/>
       <w:bookmarkEnd w:id="0"/>
     </w:p>
@@ -885,27 +1227,104 @@
       <w:pPr>
         <w:pStyle w:val="ListParagraph"/>
         <w:numPr>
-          <w:ilvl w:val="0"/>
-          <w:numId w:val="1"/>
-        </w:numPr>
-        <w:contextualSpacing w:val="0"/>
-        <w:rPr>
-          <w:sz w:val="24"/>
-          <w:szCs w:val="24"/>
-        </w:rPr>
-      </w:pPr>
-      <w:r>
-        <w:rPr>
-          <w:sz w:val="24"/>
-          <w:szCs w:val="24"/>
-        </w:rPr>
-        <w:t>Question:</w:t>
+          <w:ilvl w:val="1"/>
+          <w:numId w:val="1"/>
+        </w:numPr>
+        <w:contextualSpacing w:val="0"/>
+        <w:rPr>
+          <w:sz w:val="24"/>
+          <w:szCs w:val="24"/>
+        </w:rPr>
+      </w:pPr>
+      <w:r>
+        <w:rPr>
+          <w:sz w:val="24"/>
+          <w:szCs w:val="24"/>
+        </w:rPr>
+        <w:t>List of Cars/Search</w:t>
       </w:r>
     </w:p>
     <w:p>
       <w:pPr>
         <w:pStyle w:val="ListParagraph"/>
         <w:numPr>
+          <w:ilvl w:val="2"/>
+          <w:numId w:val="1"/>
+        </w:numPr>
+        <w:contextualSpacing w:val="0"/>
+        <w:rPr>
+          <w:sz w:val="24"/>
+          <w:szCs w:val="24"/>
+        </w:rPr>
+      </w:pPr>
+      <w:r>
+        <w:rPr>
+          <w:sz w:val="24"/>
+          <w:szCs w:val="24"/>
+        </w:rPr>
+        <w:t>List by Make</w:t>
+      </w:r>
+      <w:r>
+        <w:rPr>
+          <w:sz w:val="24"/>
+          <w:szCs w:val="24"/>
+        </w:rPr>
+        <w:t xml:space="preserve"> | Model | etc. (this could be hard to do “right”</w:t>
+      </w:r>
+      <w:r>
+        <w:rPr>
+          <w:sz w:val="24"/>
+          <w:szCs w:val="24"/>
+        </w:rPr>
+        <w:t xml:space="preserve"> i.e. repopulating drop downs when making selections/no Ford makes when Honda is selected</w:t>
+      </w:r>
+      <w:r>
+        <w:rPr>
+          <w:sz w:val="24"/>
+          <w:szCs w:val="24"/>
+        </w:rPr>
+        <w:t>)</w:t>
+      </w:r>
+    </w:p>
+    <w:p>
+      <w:pPr>
+        <w:pStyle w:val="ListParagraph"/>
+        <w:numPr>
+          <w:ilvl w:val="2"/>
+          <w:numId w:val="1"/>
+        </w:numPr>
+        <w:contextualSpacing w:val="0"/>
+        <w:rPr>
+          <w:sz w:val="24"/>
+          <w:szCs w:val="24"/>
+        </w:rPr>
+      </w:pPr>
+      <w:r>
+        <w:rPr>
+          <w:sz w:val="24"/>
+          <w:szCs w:val="24"/>
+        </w:rPr>
+        <w:t>Specific c</w:t>
+      </w:r>
+      <w:r>
+        <w:rPr>
+          <w:sz w:val="24"/>
+          <w:szCs w:val="24"/>
+        </w:rPr>
+        <w:t>ar Information</w:t>
+      </w:r>
+      <w:r>
+        <w:rPr>
+          <w:sz w:val="24"/>
+          <w:szCs w:val="24"/>
+        </w:rPr>
+        <w:t xml:space="preserve"> (w/ features)</w:t>
+      </w:r>
+    </w:p>
+    <w:p>
+      <w:pPr>
+        <w:pStyle w:val="ListParagraph"/>
+        <w:numPr>
           <w:ilvl w:val="1"/>
           <w:numId w:val="1"/>
         </w:numPr>
@@ -920,7 +1339,7 @@
           <w:sz w:val="24"/>
           <w:szCs w:val="24"/>
         </w:rPr>
-        <w:t>List of Cars/Search</w:t>
+        <w:t>List of Employees</w:t>
       </w:r>
     </w:p>
     <w:p>
@@ -941,105 +1360,6 @@
           <w:sz w:val="24"/>
           <w:szCs w:val="24"/>
         </w:rPr>
-        <w:t>List by Make</w:t>
-      </w:r>
-      <w:r>
-        <w:rPr>
-          <w:sz w:val="24"/>
-          <w:szCs w:val="24"/>
-        </w:rPr>
-        <w:t xml:space="preserve"> | Model | etc. (this could be hard to do “right”</w:t>
-      </w:r>
-      <w:r>
-        <w:rPr>
-          <w:sz w:val="24"/>
-          <w:szCs w:val="24"/>
-        </w:rPr>
-        <w:t xml:space="preserve"> i.e. repopulating drop downs when making selections/no Ford makes when Honda is selected</w:t>
-      </w:r>
-      <w:r>
-        <w:rPr>
-          <w:sz w:val="24"/>
-          <w:szCs w:val="24"/>
-        </w:rPr>
-        <w:t>)</w:t>
-      </w:r>
-    </w:p>
-    <w:p>
-      <w:pPr>
-        <w:pStyle w:val="ListParagraph"/>
-        <w:numPr>
-          <w:ilvl w:val="2"/>
-          <w:numId w:val="1"/>
-        </w:numPr>
-        <w:contextualSpacing w:val="0"/>
-        <w:rPr>
-          <w:sz w:val="24"/>
-          <w:szCs w:val="24"/>
-        </w:rPr>
-      </w:pPr>
-      <w:r>
-        <w:rPr>
-          <w:sz w:val="24"/>
-          <w:szCs w:val="24"/>
-        </w:rPr>
-        <w:t>Specific c</w:t>
-      </w:r>
-      <w:r>
-        <w:rPr>
-          <w:sz w:val="24"/>
-          <w:szCs w:val="24"/>
-        </w:rPr>
-        <w:t>ar Information</w:t>
-      </w:r>
-      <w:r>
-        <w:rPr>
-          <w:sz w:val="24"/>
-          <w:szCs w:val="24"/>
-        </w:rPr>
-        <w:t xml:space="preserve"> (w/ features)</w:t>
-      </w:r>
-    </w:p>
-    <w:p>
-      <w:pPr>
-        <w:pStyle w:val="ListParagraph"/>
-        <w:numPr>
-          <w:ilvl w:val="1"/>
-          <w:numId w:val="1"/>
-        </w:numPr>
-        <w:contextualSpacing w:val="0"/>
-        <w:rPr>
-          <w:sz w:val="24"/>
-          <w:szCs w:val="24"/>
-        </w:rPr>
-      </w:pPr>
-      <w:r>
-        <w:rPr>
-          <w:sz w:val="24"/>
-          <w:szCs w:val="24"/>
-        </w:rPr>
-        <w:t>List of Employees</w:t>
-      </w:r>
-    </w:p>
-    <w:p>
-      <w:pPr>
-        <w:pStyle w:val="ListParagraph"/>
-        <w:numPr>
-          <w:ilvl w:val="2"/>
-          <w:numId w:val="1"/>
-        </w:numPr>
-        <w:contextualSpacing w:val="0"/>
-        <w:rPr>
-          <w:sz w:val="24"/>
-          <w:szCs w:val="24"/>
-        </w:rPr>
-      </w:pPr>
-      <w:r>
-        <w:rPr>
-          <w:sz w:val="24"/>
-          <w:szCs w:val="24"/>
-        </w:rPr>
-        <w:lastRenderedPageBreak/>
         <w:t>Specific Employee Information</w:t>
       </w:r>
       <w:r>
@@ -1283,6 +1603,7 @@
           <w:sz w:val="24"/>
           <w:szCs w:val="24"/>
         </w:rPr>
+        <w:lastRenderedPageBreak/>
         <w:t>Employees list</w:t>
       </w:r>
     </w:p>
@@ -1357,7 +1678,7 @@
       </w:r>
     </w:p>
     <w:sectPr>
-      <w:headerReference w:type="default" r:id="rId12"/>
+      <w:headerReference w:type="default" r:id="rId13"/>
       <w:pgSz w:w="12240" w:h="15840"/>
       <w:pgMar w:top="1440" w:right="1440" w:bottom="1440" w:left="1440" w:header="0" w:footer="720" w:gutter="0"/>
       <w:pgNumType w:start="1"/>

</xml_diff>

<commit_message>
Add notes to proposal doc
</commit_message>
<xml_diff>
--- a/Proposal_Doc.docx
+++ b/Proposal_Doc.docx
@@ -120,97 +120,123 @@
       <w:r>
         <w:t>Customers(</w:t>
       </w:r>
-      <w:proofErr w:type="spellStart"/>
       <w:r>
         <w:rPr>
           <w:u w:val="single"/>
         </w:rPr>
         <w:t>CustumerID</w:t>
       </w:r>
-      <w:proofErr w:type="spellEnd"/>
+      <w:r>
+        <w:t>, FirstName, LastName, PhoneNumber, AddressID, Email)</w:t>
+      </w:r>
+    </w:p>
+    <w:p>
+      <w:pPr>
+        <w:contextualSpacing w:val="0"/>
+      </w:pPr>
+      <w:r>
+        <w:t>Dealerships(</w:t>
+      </w:r>
+      <w:r>
+        <w:rPr>
+          <w:u w:val="single"/>
+        </w:rPr>
+        <w:t>DealershipID</w:t>
+      </w:r>
+      <w:r>
+        <w:t>, Name, AddressID, OpenTime, CloseTime, PhoneNumber)</w:t>
+      </w:r>
+    </w:p>
+    <w:p>
+      <w:pPr>
+        <w:contextualSpacing w:val="0"/>
+      </w:pPr>
+      <w:r>
+        <w:t>Cars(</w:t>
+      </w:r>
+      <w:r>
+        <w:rPr>
+          <w:u w:val="single"/>
+        </w:rPr>
+        <w:t>CarID</w:t>
+      </w:r>
+      <w:r>
+        <w:t>, Make, Model, Year, Color, Milage, OwnerCount, Dealership, AskPrice, PurchasePrice, Sale, PurchaseDate)</w:t>
+      </w:r>
+    </w:p>
+    <w:p>
+      <w:pPr>
+        <w:contextualSpacing w:val="0"/>
+      </w:pPr>
+      <w:r>
+        <w:t>Employees(</w:t>
+      </w:r>
+      <w:r>
+        <w:rPr>
+          <w:u w:val="single"/>
+        </w:rPr>
+        <w:t>EmployeeID</w:t>
+      </w:r>
+      <w:r>
+        <w:t>, FirstName, LastName, PhoneNumber, AddressID, Email, Salary, DealershipID, Title)</w:t>
+      </w:r>
+    </w:p>
+    <w:p>
+      <w:pPr>
+        <w:contextualSpacing w:val="0"/>
+      </w:pPr>
+      <w:r>
+        <w:t>Sales(</w:t>
+      </w:r>
+      <w:r>
+        <w:rPr>
+          <w:u w:val="single"/>
+        </w:rPr>
+        <w:t>SaleID</w:t>
+      </w:r>
+      <w:r>
+        <w:t>, EmployeeID, CustomerID, DateSold, CarID, SaleAmount, PurchasePrice, DealerShipID)</w:t>
+      </w:r>
+    </w:p>
+    <w:p>
+      <w:pPr>
+        <w:contextualSpacing w:val="0"/>
+      </w:pPr>
+      <w:r>
+        <w:t>Address(</w:t>
+      </w:r>
+      <w:r>
+        <w:rPr>
+          <w:u w:val="single"/>
+        </w:rPr>
+        <w:t>AddressID</w:t>
+      </w:r>
+      <w:r>
+        <w:t>, City, State, Street1, Street2, ZipCode)</w:t>
+      </w:r>
+    </w:p>
+    <w:p>
+      <w:pPr>
+        <w:contextualSpacing w:val="0"/>
+      </w:pPr>
+      <w:r>
+        <w:t>CarFeatures(</w:t>
+      </w:r>
+      <w:r>
+        <w:rPr>
+          <w:u w:val="single"/>
+        </w:rPr>
+        <w:t>CarID</w:t>
+      </w:r>
       <w:r>
         <w:t xml:space="preserve">, </w:t>
       </w:r>
-      <w:proofErr w:type="spellStart"/>
-      <w:r>
-        <w:t>FirstName</w:t>
-      </w:r>
-      <w:proofErr w:type="spellEnd"/>
-      <w:r>
-        <w:t xml:space="preserve">, </w:t>
-      </w:r>
-      <w:proofErr w:type="spellStart"/>
-      <w:r>
-        <w:t>LastName</w:t>
-      </w:r>
-      <w:proofErr w:type="spellEnd"/>
-      <w:r>
-        <w:t xml:space="preserve">, </w:t>
-      </w:r>
-      <w:proofErr w:type="spellStart"/>
-      <w:r>
-        <w:t>PhoneNumber</w:t>
-      </w:r>
-      <w:proofErr w:type="spellEnd"/>
-      <w:r>
-        <w:t xml:space="preserve">, </w:t>
-      </w:r>
-      <w:proofErr w:type="spellStart"/>
-      <w:r>
-        <w:t>AddressID</w:t>
-      </w:r>
-      <w:proofErr w:type="spellEnd"/>
-      <w:r>
-        <w:t>, Email)</w:t>
-      </w:r>
-    </w:p>
-    <w:p>
-      <w:pPr>
-        <w:contextualSpacing w:val="0"/>
-      </w:pPr>
-      <w:r>
-        <w:t>Dealerships(</w:t>
-      </w:r>
-      <w:proofErr w:type="spellStart"/>
       <w:r>
         <w:rPr>
           <w:u w:val="single"/>
         </w:rPr>
-        <w:t>DealershipID</w:t>
-      </w:r>
-      <w:proofErr w:type="spellEnd"/>
-      <w:r>
-        <w:t xml:space="preserve">, Name, </w:t>
-      </w:r>
-      <w:proofErr w:type="spellStart"/>
-      <w:r>
-        <w:t>AddressID</w:t>
-      </w:r>
-      <w:proofErr w:type="spellEnd"/>
-      <w:r>
-        <w:t xml:space="preserve">, </w:t>
-      </w:r>
-      <w:proofErr w:type="spellStart"/>
-      <w:r>
-        <w:t>OpenTime</w:t>
-      </w:r>
-      <w:proofErr w:type="spellEnd"/>
-      <w:r>
-        <w:t xml:space="preserve">, </w:t>
-      </w:r>
-      <w:proofErr w:type="spellStart"/>
-      <w:r>
-        <w:t>CloseTime</w:t>
-      </w:r>
-      <w:proofErr w:type="spellEnd"/>
-      <w:r>
-        <w:t xml:space="preserve">, </w:t>
-      </w:r>
-      <w:proofErr w:type="spellStart"/>
-      <w:r>
-        <w:t>PhoneNumber</w:t>
-      </w:r>
-      <w:proofErr w:type="spellEnd"/>
+        <w:t>FeatureID</w:t>
+      </w:r>
       <w:r>
         <w:t>)</w:t>
       </w:r>
@@ -220,271 +246,14 @@
         <w:contextualSpacing w:val="0"/>
       </w:pPr>
       <w:r>
-        <w:t>Cars(</w:t>
-      </w:r>
-      <w:proofErr w:type="spellStart"/>
+        <w:t>Features(</w:t>
+      </w:r>
       <w:r>
         <w:rPr>
           <w:u w:val="single"/>
         </w:rPr>
-        <w:t>CarID</w:t>
-      </w:r>
-      <w:proofErr w:type="spellEnd"/>
-      <w:r>
-        <w:t xml:space="preserve">, Make, Model, Year, Color, </w:t>
-      </w:r>
-      <w:proofErr w:type="spellStart"/>
-      <w:r>
-        <w:t>Milage</w:t>
-      </w:r>
-      <w:proofErr w:type="spellEnd"/>
-      <w:r>
-        <w:t xml:space="preserve">, </w:t>
-      </w:r>
-      <w:proofErr w:type="spellStart"/>
-      <w:r>
-        <w:t>OwnerCount</w:t>
-      </w:r>
-      <w:proofErr w:type="spellEnd"/>
-      <w:r>
-        <w:t xml:space="preserve">, Dealership, </w:t>
-      </w:r>
-      <w:proofErr w:type="spellStart"/>
-      <w:r>
-        <w:t>AskPrice</w:t>
-      </w:r>
-      <w:proofErr w:type="spellEnd"/>
-      <w:r>
-        <w:t xml:space="preserve">, </w:t>
-      </w:r>
-      <w:proofErr w:type="spellStart"/>
-      <w:r>
-        <w:t>PurchasePrice</w:t>
-      </w:r>
-      <w:proofErr w:type="spellEnd"/>
-      <w:r>
-        <w:t xml:space="preserve">, Sale, </w:t>
-      </w:r>
-      <w:proofErr w:type="spellStart"/>
-      <w:r>
-        <w:t>PurchaseDate</w:t>
-      </w:r>
-      <w:proofErr w:type="spellEnd"/>
-      <w:r>
-        <w:t>)</w:t>
-      </w:r>
-    </w:p>
-    <w:p>
-      <w:pPr>
-        <w:contextualSpacing w:val="0"/>
-      </w:pPr>
-      <w:r>
-        <w:t>Employees(</w:t>
-      </w:r>
-      <w:proofErr w:type="spellStart"/>
-      <w:r>
-        <w:rPr>
-          <w:u w:val="single"/>
-        </w:rPr>
-        <w:t>EmployeeID</w:t>
-      </w:r>
-      <w:proofErr w:type="spellEnd"/>
-      <w:r>
-        <w:t xml:space="preserve">, </w:t>
-      </w:r>
-      <w:proofErr w:type="spellStart"/>
-      <w:r>
-        <w:t>FirstName</w:t>
-      </w:r>
-      <w:proofErr w:type="spellEnd"/>
-      <w:r>
-        <w:t xml:space="preserve">, </w:t>
-      </w:r>
-      <w:proofErr w:type="spellStart"/>
-      <w:r>
-        <w:t>LastName</w:t>
-      </w:r>
-      <w:proofErr w:type="spellEnd"/>
-      <w:r>
-        <w:t xml:space="preserve">, </w:t>
-      </w:r>
-      <w:proofErr w:type="spellStart"/>
-      <w:r>
-        <w:t>PhoneNumber</w:t>
-      </w:r>
-      <w:proofErr w:type="spellEnd"/>
-      <w:r>
-        <w:t xml:space="preserve">, </w:t>
-      </w:r>
-      <w:proofErr w:type="spellStart"/>
-      <w:r>
-        <w:t>AddressID</w:t>
-      </w:r>
-      <w:proofErr w:type="spellEnd"/>
-      <w:r>
-        <w:t xml:space="preserve">, Email, Salary, </w:t>
-      </w:r>
-      <w:proofErr w:type="spellStart"/>
-      <w:r>
-        <w:t>DealershipID</w:t>
-      </w:r>
-      <w:proofErr w:type="spellEnd"/>
-      <w:r>
-        <w:t>, Title)</w:t>
-      </w:r>
-    </w:p>
-    <w:p>
-      <w:pPr>
-        <w:contextualSpacing w:val="0"/>
-      </w:pPr>
-      <w:r>
-        <w:t>Sales(</w:t>
-      </w:r>
-      <w:proofErr w:type="spellStart"/>
-      <w:r>
-        <w:rPr>
-          <w:u w:val="single"/>
-        </w:rPr>
-        <w:t>SaleID</w:t>
-      </w:r>
-      <w:proofErr w:type="spellEnd"/>
-      <w:r>
-        <w:t xml:space="preserve">, </w:t>
-      </w:r>
-      <w:proofErr w:type="spellStart"/>
-      <w:r>
-        <w:t>EmployeeID</w:t>
-      </w:r>
-      <w:proofErr w:type="spellEnd"/>
-      <w:r>
-        <w:t xml:space="preserve">, </w:t>
-      </w:r>
-      <w:proofErr w:type="spellStart"/>
-      <w:r>
-        <w:t>CustomerID</w:t>
-      </w:r>
-      <w:proofErr w:type="spellEnd"/>
-      <w:r>
-        <w:t xml:space="preserve">, </w:t>
-      </w:r>
-      <w:proofErr w:type="spellStart"/>
-      <w:r>
-        <w:t>DateSold</w:t>
-      </w:r>
-      <w:proofErr w:type="spellEnd"/>
-      <w:r>
-        <w:t xml:space="preserve">, </w:t>
-      </w:r>
-      <w:proofErr w:type="spellStart"/>
-      <w:r>
-        <w:t>CarID</w:t>
-      </w:r>
-      <w:proofErr w:type="spellEnd"/>
-      <w:r>
-        <w:t xml:space="preserve">, </w:t>
-      </w:r>
-      <w:proofErr w:type="spellStart"/>
-      <w:r>
-        <w:t>SaleAmount</w:t>
-      </w:r>
-      <w:proofErr w:type="spellEnd"/>
-      <w:r>
-        <w:t xml:space="preserve">, </w:t>
-      </w:r>
-      <w:proofErr w:type="spellStart"/>
-      <w:r>
-        <w:t>PurchasePrice</w:t>
-      </w:r>
-      <w:proofErr w:type="spellEnd"/>
-      <w:r>
-        <w:t xml:space="preserve">, </w:t>
-      </w:r>
-      <w:proofErr w:type="spellStart"/>
-      <w:r>
-        <w:t>DealerShipID</w:t>
-      </w:r>
-      <w:proofErr w:type="spellEnd"/>
-      <w:r>
-        <w:t>)</w:t>
-      </w:r>
-    </w:p>
-    <w:p>
-      <w:pPr>
-        <w:contextualSpacing w:val="0"/>
-      </w:pPr>
-      <w:r>
-        <w:t>Address(</w:t>
-      </w:r>
-      <w:proofErr w:type="spellStart"/>
-      <w:r>
-        <w:rPr>
-          <w:u w:val="single"/>
-        </w:rPr>
-        <w:t>AddressID</w:t>
-      </w:r>
-      <w:proofErr w:type="spellEnd"/>
-      <w:r>
-        <w:t xml:space="preserve">, City, State, Street1, Street2, </w:t>
-      </w:r>
-      <w:proofErr w:type="spellStart"/>
-      <w:r>
-        <w:t>ZipCode</w:t>
-      </w:r>
-      <w:proofErr w:type="spellEnd"/>
-      <w:r>
-        <w:t>)</w:t>
-      </w:r>
-    </w:p>
-    <w:p>
-      <w:pPr>
-        <w:contextualSpacing w:val="0"/>
-      </w:pPr>
-      <w:proofErr w:type="spellStart"/>
-      <w:r>
-        <w:t>CarFeatures</w:t>
-      </w:r>
-      <w:proofErr w:type="spellEnd"/>
-      <w:r>
-        <w:t>(</w:t>
-      </w:r>
-      <w:proofErr w:type="spellStart"/>
-      <w:r>
-        <w:rPr>
-          <w:u w:val="single"/>
-        </w:rPr>
-        <w:t>CarID</w:t>
-      </w:r>
-      <w:proofErr w:type="spellEnd"/>
-      <w:r>
-        <w:t xml:space="preserve">, </w:t>
-      </w:r>
-      <w:proofErr w:type="spellStart"/>
-      <w:r>
-        <w:rPr>
-          <w:u w:val="single"/>
-        </w:rPr>
         <w:t>FeatureID</w:t>
       </w:r>
-      <w:proofErr w:type="spellEnd"/>
-      <w:r>
-        <w:t>)</w:t>
-      </w:r>
-    </w:p>
-    <w:p>
-      <w:pPr>
-        <w:contextualSpacing w:val="0"/>
-      </w:pPr>
-      <w:r>
-        <w:t>Features(</w:t>
-      </w:r>
-      <w:proofErr w:type="spellStart"/>
-      <w:r>
-        <w:rPr>
-          <w:u w:val="single"/>
-        </w:rPr>
-        <w:t>FeatureID</w:t>
-      </w:r>
-      <w:proofErr w:type="spellEnd"/>
       <w:r>
         <w:t>, Name)</w:t>
       </w:r>
@@ -564,13 +333,8 @@
       <w:pPr>
         <w:contextualSpacing w:val="0"/>
       </w:pPr>
-      <w:proofErr w:type="spellStart"/>
-      <w:r>
-        <w:t>CarFeatures</w:t>
-      </w:r>
-      <w:proofErr w:type="spellEnd"/>
-      <w:r>
-        <w:t xml:space="preserve"> - Select, Insert, Update</w:t>
+      <w:r>
+        <w:t>CarFeatures - Select, Insert, Update</w:t>
       </w:r>
     </w:p>
     <w:p>
@@ -795,21 +559,12 @@
           <w:szCs w:val="24"/>
         </w:rPr>
       </w:pPr>
-      <w:proofErr w:type="spellStart"/>
-      <w:r>
-        <w:rPr>
-          <w:sz w:val="24"/>
-          <w:szCs w:val="24"/>
-        </w:rPr>
-        <w:t>Git</w:t>
-      </w:r>
-      <w:proofErr w:type="spellEnd"/>
-      <w:r>
-        <w:rPr>
-          <w:sz w:val="24"/>
-          <w:szCs w:val="24"/>
-        </w:rPr>
-        <w:t xml:space="preserve"> repo: </w:t>
+      <w:r>
+        <w:rPr>
+          <w:sz w:val="24"/>
+          <w:szCs w:val="24"/>
+        </w:rPr>
+        <w:t xml:space="preserve">Git repo: </w:t>
       </w:r>
       <w:hyperlink r:id="rId10">
         <w:r>
@@ -1141,21 +896,21 @@
       <w:pPr>
         <w:pStyle w:val="ListParagraph"/>
         <w:numPr>
-          <w:ilvl w:val="1"/>
-          <w:numId w:val="1"/>
-        </w:numPr>
-        <w:contextualSpacing w:val="0"/>
-        <w:rPr>
-          <w:sz w:val="24"/>
-          <w:szCs w:val="24"/>
-        </w:rPr>
-      </w:pPr>
-      <w:r>
-        <w:rPr>
-          <w:sz w:val="24"/>
-          <w:szCs w:val="24"/>
-        </w:rPr>
-        <w:t>Dealership Performance</w:t>
+          <w:ilvl w:val="2"/>
+          <w:numId w:val="1"/>
+        </w:numPr>
+        <w:contextualSpacing w:val="0"/>
+        <w:rPr>
+          <w:sz w:val="24"/>
+          <w:szCs w:val="24"/>
+        </w:rPr>
+      </w:pPr>
+      <w:r>
+        <w:rPr>
+          <w:sz w:val="24"/>
+          <w:szCs w:val="24"/>
+        </w:rPr>
+        <w:t>Total sales</w:t>
       </w:r>
     </w:p>
     <w:p>
@@ -1176,49 +931,7 @@
           <w:sz w:val="24"/>
           <w:szCs w:val="24"/>
         </w:rPr>
-        <w:t>Over Date range</w:t>
-      </w:r>
-    </w:p>
-    <w:p>
-      <w:pPr>
-        <w:pStyle w:val="ListParagraph"/>
-        <w:numPr>
-          <w:ilvl w:val="1"/>
-          <w:numId w:val="1"/>
-        </w:numPr>
-        <w:contextualSpacing w:val="0"/>
-        <w:rPr>
-          <w:sz w:val="24"/>
-          <w:szCs w:val="24"/>
-        </w:rPr>
-      </w:pPr>
-      <w:r>
-        <w:rPr>
-          <w:sz w:val="24"/>
-          <w:szCs w:val="24"/>
-        </w:rPr>
-        <w:t>Fetch features of a car</w:t>
-      </w:r>
-    </w:p>
-    <w:p>
-      <w:pPr>
-        <w:pStyle w:val="ListParagraph"/>
-        <w:numPr>
-          <w:ilvl w:val="0"/>
-          <w:numId w:val="1"/>
-        </w:numPr>
-        <w:contextualSpacing w:val="0"/>
-        <w:rPr>
-          <w:sz w:val="24"/>
-          <w:szCs w:val="24"/>
-        </w:rPr>
-      </w:pPr>
-      <w:r>
-        <w:rPr>
-          <w:sz w:val="24"/>
-          <w:szCs w:val="24"/>
-        </w:rPr>
-        <w:t>Question:</w:t>
+        <w:t>Sales over asking price</w:t>
       </w:r>
       <w:bookmarkStart w:id="0" w:name="_GoBack"/>
       <w:bookmarkEnd w:id="0"/>
@@ -1241,6 +954,111 @@
           <w:sz w:val="24"/>
           <w:szCs w:val="24"/>
         </w:rPr>
+        <w:t>Dealership Performance</w:t>
+      </w:r>
+    </w:p>
+    <w:p>
+      <w:pPr>
+        <w:pStyle w:val="ListParagraph"/>
+        <w:numPr>
+          <w:ilvl w:val="2"/>
+          <w:numId w:val="1"/>
+        </w:numPr>
+        <w:contextualSpacing w:val="0"/>
+        <w:rPr>
+          <w:sz w:val="24"/>
+          <w:szCs w:val="24"/>
+        </w:rPr>
+      </w:pPr>
+      <w:r>
+        <w:rPr>
+          <w:sz w:val="24"/>
+          <w:szCs w:val="24"/>
+        </w:rPr>
+        <w:t>Over Date range</w:t>
+      </w:r>
+    </w:p>
+    <w:p>
+      <w:pPr>
+        <w:pStyle w:val="ListParagraph"/>
+        <w:numPr>
+          <w:ilvl w:val="2"/>
+          <w:numId w:val="1"/>
+        </w:numPr>
+        <w:contextualSpacing w:val="0"/>
+        <w:rPr>
+          <w:sz w:val="24"/>
+          <w:szCs w:val="24"/>
+        </w:rPr>
+      </w:pPr>
+      <w:r>
+        <w:rPr>
+          <w:sz w:val="24"/>
+          <w:szCs w:val="24"/>
+        </w:rPr>
+        <w:t>By week/month/year</w:t>
+      </w:r>
+    </w:p>
+    <w:p>
+      <w:pPr>
+        <w:pStyle w:val="ListParagraph"/>
+        <w:numPr>
+          <w:ilvl w:val="1"/>
+          <w:numId w:val="1"/>
+        </w:numPr>
+        <w:contextualSpacing w:val="0"/>
+        <w:rPr>
+          <w:sz w:val="24"/>
+          <w:szCs w:val="24"/>
+        </w:rPr>
+      </w:pPr>
+      <w:r>
+        <w:rPr>
+          <w:sz w:val="24"/>
+          <w:szCs w:val="24"/>
+        </w:rPr>
+        <w:t>Fetch features of a car</w:t>
+      </w:r>
+    </w:p>
+    <w:p>
+      <w:pPr>
+        <w:pStyle w:val="ListParagraph"/>
+        <w:numPr>
+          <w:ilvl w:val="0"/>
+          <w:numId w:val="1"/>
+        </w:numPr>
+        <w:contextualSpacing w:val="0"/>
+        <w:rPr>
+          <w:sz w:val="24"/>
+          <w:szCs w:val="24"/>
+        </w:rPr>
+      </w:pPr>
+      <w:r>
+        <w:rPr>
+          <w:sz w:val="24"/>
+          <w:szCs w:val="24"/>
+        </w:rPr>
+        <w:t>Question:</w:t>
+      </w:r>
+    </w:p>
+    <w:p>
+      <w:pPr>
+        <w:pStyle w:val="ListParagraph"/>
+        <w:numPr>
+          <w:ilvl w:val="1"/>
+          <w:numId w:val="1"/>
+        </w:numPr>
+        <w:contextualSpacing w:val="0"/>
+        <w:rPr>
+          <w:sz w:val="24"/>
+          <w:szCs w:val="24"/>
+        </w:rPr>
+      </w:pPr>
+      <w:r>
+        <w:rPr>
+          <w:sz w:val="24"/>
+          <w:szCs w:val="24"/>
+        </w:rPr>
         <w:t>List of Cars/Search</w:t>
       </w:r>
     </w:p>
@@ -1533,6 +1351,7 @@
           <w:sz w:val="24"/>
           <w:szCs w:val="24"/>
         </w:rPr>
+        <w:lastRenderedPageBreak/>
         <w:t>Sell Page</w:t>
       </w:r>
     </w:p>
@@ -1603,7 +1422,6 @@
           <w:sz w:val="24"/>
           <w:szCs w:val="24"/>
         </w:rPr>
-        <w:lastRenderedPageBreak/>
         <w:t>Employees list</w:t>
       </w:r>
     </w:p>

</xml_diff>

<commit_message>
Add ER Diagram(s) and link to Presenation Slides in Proposal Doc
</commit_message>
<xml_diff>
--- a/Proposal_Doc.docx
+++ b/Proposal_Doc.docx
@@ -456,79 +456,94 @@
     <w:p>
       <w:pPr>
         <w:contextualSpacing w:val="0"/>
-      </w:pPr>
-      <w:r>
-        <w:t>Password: CIS560group14</w:t>
-      </w:r>
-    </w:p>
-    <w:p>
-      <w:pPr>
-        <w:contextualSpacing w:val="0"/>
-      </w:pPr>
-      <w:r>
         <w:rPr>
           <w:b/>
-          <w:noProof/>
           <w:sz w:val="28"/>
           <w:szCs w:val="28"/>
+        </w:rPr>
+      </w:pPr>
+      <w:r>
+        <w:rPr>
+          <w:noProof/>
           <w:lang w:val="en-US"/>
         </w:rPr>
         <w:drawing>
-          <wp:inline distT="114300" distB="114300" distL="114300" distR="114300">
-            <wp:extent cx="5943600" cy="2806700"/>
-            <wp:effectExtent l="0" t="0" r="0" b="0"/>
-            <wp:docPr id="1" name="image1.png"/>
-            <wp:cNvGraphicFramePr/>
+          <wp:anchor distT="0" distB="0" distL="114300" distR="114300" simplePos="0" relativeHeight="251658240" behindDoc="1" locked="0" layoutInCell="1" allowOverlap="1" wp14:anchorId="4ADC6003" wp14:editId="035C39D2">
+            <wp:simplePos x="0" y="0"/>
+            <wp:positionH relativeFrom="column">
+              <wp:posOffset>-695325</wp:posOffset>
+            </wp:positionH>
+            <wp:positionV relativeFrom="paragraph">
+              <wp:posOffset>243840</wp:posOffset>
+            </wp:positionV>
+            <wp:extent cx="7331143" cy="3266440"/>
+            <wp:effectExtent l="0" t="0" r="3175" b="0"/>
+            <wp:wrapTight wrapText="bothSides">
+              <wp:wrapPolygon edited="0">
+                <wp:start x="0" y="0"/>
+                <wp:lineTo x="0" y="21415"/>
+                <wp:lineTo x="21553" y="21415"/>
+                <wp:lineTo x="21553" y="0"/>
+                <wp:lineTo x="0" y="0"/>
+              </wp:wrapPolygon>
+            </wp:wrapTight>
+            <wp:docPr id="3" name="Picture 3" descr="U:\CIS_560\560_grp_14\Database ER Diagram.jpeg"/>
+            <wp:cNvGraphicFramePr>
+              <a:graphicFrameLocks xmlns:a="http://schemas.openxmlformats.org/drawingml/2006/main" noChangeAspect="1"/>
+            </wp:cNvGraphicFramePr>
             <a:graphic xmlns:a="http://schemas.openxmlformats.org/drawingml/2006/main">
               <a:graphicData uri="http://schemas.openxmlformats.org/drawingml/2006/picture">
                 <pic:pic xmlns:pic="http://schemas.openxmlformats.org/drawingml/2006/picture">
                   <pic:nvPicPr>
-                    <pic:cNvPr id="0" name="image1.png"/>
-                    <pic:cNvPicPr preferRelativeResize="0"/>
+                    <pic:cNvPr id="0" name="Picture 1" descr="U:\CIS_560\560_grp_14\Database ER Diagram.jpeg"/>
+                    <pic:cNvPicPr>
+                      <a:picLocks noChangeAspect="1" noChangeArrowheads="1"/>
+                    </pic:cNvPicPr>
                   </pic:nvPicPr>
-                  <pic:blipFill>
-                    <a:blip r:embed="rId9"/>
-                    <a:srcRect/>
-                    <a:stretch>
-                      <a:fillRect/>
-                    </a:stretch>
+                  <pic:blipFill rotWithShape="1">
+                    <a:blip r:embed="rId9">
+                      <a:extLst>
+                        <a:ext uri="{28A0092B-C50C-407E-A947-70E740481C1C}">
+                          <a14:useLocalDpi xmlns:a14="http://schemas.microsoft.com/office/drawing/2010/main" val="0"/>
+                        </a:ext>
+                      </a:extLst>
+                    </a:blip>
+                    <a:srcRect t="18667" b="23672"/>
+                    <a:stretch/>
                   </pic:blipFill>
-                  <pic:spPr>
+                  <pic:spPr bwMode="auto">
                     <a:xfrm>
                       <a:off x="0" y="0"/>
-                      <a:ext cx="5943600" cy="2806700"/>
+                      <a:ext cx="7331143" cy="3266440"/>
                     </a:xfrm>
                     <a:prstGeom prst="rect">
                       <a:avLst/>
                     </a:prstGeom>
-                    <a:ln/>
+                    <a:noFill/>
+                    <a:ln>
+                      <a:noFill/>
+                    </a:ln>
+                    <a:extLst>
+                      <a:ext uri="{53640926-AAD7-44D8-BBD7-CCE9431645EC}">
+                        <a14:shadowObscured xmlns:a14="http://schemas.microsoft.com/office/drawing/2010/main"/>
+                      </a:ext>
+                    </a:extLst>
                   </pic:spPr>
                 </pic:pic>
               </a:graphicData>
             </a:graphic>
-          </wp:inline>
+            <wp14:sizeRelH relativeFrom="page">
+              <wp14:pctWidth>0</wp14:pctWidth>
+            </wp14:sizeRelH>
+            <wp14:sizeRelV relativeFrom="page">
+              <wp14:pctHeight>0</wp14:pctHeight>
+            </wp14:sizeRelV>
+          </wp:anchor>
         </w:drawing>
       </w:r>
-    </w:p>
-    <w:p>
-      <w:pPr>
-        <w:contextualSpacing w:val="0"/>
-        <w:rPr>
-          <w:b/>
-          <w:sz w:val="28"/>
-          <w:szCs w:val="28"/>
-        </w:rPr>
-      </w:pPr>
-    </w:p>
-    <w:p>
-      <w:pPr>
-        <w:contextualSpacing w:val="0"/>
-        <w:rPr>
-          <w:b/>
-          <w:sz w:val="28"/>
-          <w:szCs w:val="28"/>
-        </w:rPr>
-      </w:pPr>
+      <w:r>
+        <w:t>Password: CIS560group14</w:t>
+      </w:r>
     </w:p>
     <w:p>
       <w:pPr>
@@ -933,570 +948,612 @@
         </w:rPr>
         <w:t>Sales over asking price</w:t>
       </w:r>
+    </w:p>
+    <w:p>
+      <w:pPr>
+        <w:pStyle w:val="ListParagraph"/>
+        <w:numPr>
+          <w:ilvl w:val="1"/>
+          <w:numId w:val="1"/>
+        </w:numPr>
+        <w:contextualSpacing w:val="0"/>
+        <w:rPr>
+          <w:sz w:val="24"/>
+          <w:szCs w:val="24"/>
+        </w:rPr>
+      </w:pPr>
+      <w:r>
+        <w:rPr>
+          <w:sz w:val="24"/>
+          <w:szCs w:val="24"/>
+        </w:rPr>
+        <w:t>Dealership Performance</w:t>
+      </w:r>
+    </w:p>
+    <w:p>
+      <w:pPr>
+        <w:pStyle w:val="ListParagraph"/>
+        <w:numPr>
+          <w:ilvl w:val="2"/>
+          <w:numId w:val="1"/>
+        </w:numPr>
+        <w:contextualSpacing w:val="0"/>
+        <w:rPr>
+          <w:sz w:val="24"/>
+          <w:szCs w:val="24"/>
+        </w:rPr>
+      </w:pPr>
+      <w:r>
+        <w:rPr>
+          <w:sz w:val="24"/>
+          <w:szCs w:val="24"/>
+        </w:rPr>
+        <w:t>Over Date range</w:t>
+      </w:r>
+    </w:p>
+    <w:p>
+      <w:pPr>
+        <w:pStyle w:val="ListParagraph"/>
+        <w:numPr>
+          <w:ilvl w:val="2"/>
+          <w:numId w:val="1"/>
+        </w:numPr>
+        <w:contextualSpacing w:val="0"/>
+        <w:rPr>
+          <w:sz w:val="24"/>
+          <w:szCs w:val="24"/>
+        </w:rPr>
+      </w:pPr>
+      <w:r>
+        <w:rPr>
+          <w:sz w:val="24"/>
+          <w:szCs w:val="24"/>
+        </w:rPr>
+        <w:t>By week/month/year</w:t>
+      </w:r>
+    </w:p>
+    <w:p>
+      <w:pPr>
+        <w:pStyle w:val="ListParagraph"/>
+        <w:numPr>
+          <w:ilvl w:val="1"/>
+          <w:numId w:val="1"/>
+        </w:numPr>
+        <w:contextualSpacing w:val="0"/>
+        <w:rPr>
+          <w:sz w:val="24"/>
+          <w:szCs w:val="24"/>
+        </w:rPr>
+      </w:pPr>
+      <w:r>
+        <w:rPr>
+          <w:sz w:val="24"/>
+          <w:szCs w:val="24"/>
+        </w:rPr>
+        <w:t>Fetch features of a car</w:t>
+      </w:r>
+    </w:p>
+    <w:p>
+      <w:pPr>
+        <w:pStyle w:val="ListParagraph"/>
+        <w:numPr>
+          <w:ilvl w:val="0"/>
+          <w:numId w:val="1"/>
+        </w:numPr>
+        <w:contextualSpacing w:val="0"/>
+        <w:rPr>
+          <w:sz w:val="24"/>
+          <w:szCs w:val="24"/>
+        </w:rPr>
+      </w:pPr>
+      <w:r>
+        <w:rPr>
+          <w:sz w:val="24"/>
+          <w:szCs w:val="24"/>
+        </w:rPr>
+        <w:t>Question:</w:t>
+      </w:r>
+    </w:p>
+    <w:p>
+      <w:pPr>
+        <w:pStyle w:val="ListParagraph"/>
+        <w:numPr>
+          <w:ilvl w:val="1"/>
+          <w:numId w:val="1"/>
+        </w:numPr>
+        <w:contextualSpacing w:val="0"/>
+        <w:rPr>
+          <w:sz w:val="24"/>
+          <w:szCs w:val="24"/>
+        </w:rPr>
+      </w:pPr>
+      <w:r>
+        <w:rPr>
+          <w:sz w:val="24"/>
+          <w:szCs w:val="24"/>
+        </w:rPr>
+        <w:t>List of Cars/Search</w:t>
+      </w:r>
+    </w:p>
+    <w:p>
+      <w:pPr>
+        <w:pStyle w:val="ListParagraph"/>
+        <w:numPr>
+          <w:ilvl w:val="2"/>
+          <w:numId w:val="1"/>
+        </w:numPr>
+        <w:contextualSpacing w:val="0"/>
+        <w:rPr>
+          <w:sz w:val="24"/>
+          <w:szCs w:val="24"/>
+        </w:rPr>
+      </w:pPr>
+      <w:r>
+        <w:rPr>
+          <w:sz w:val="24"/>
+          <w:szCs w:val="24"/>
+        </w:rPr>
+        <w:t>List by Make</w:t>
+      </w:r>
+      <w:r>
+        <w:rPr>
+          <w:sz w:val="24"/>
+          <w:szCs w:val="24"/>
+        </w:rPr>
+        <w:t xml:space="preserve"> | Model | etc. (this could be hard to do “right”</w:t>
+      </w:r>
+      <w:r>
+        <w:rPr>
+          <w:sz w:val="24"/>
+          <w:szCs w:val="24"/>
+        </w:rPr>
+        <w:t xml:space="preserve"> i.e. repopulating drop downs when making selections/no Ford makes when Honda is selected</w:t>
+      </w:r>
+      <w:r>
+        <w:rPr>
+          <w:sz w:val="24"/>
+          <w:szCs w:val="24"/>
+        </w:rPr>
+        <w:t>)</w:t>
+      </w:r>
+    </w:p>
+    <w:p>
+      <w:pPr>
+        <w:pStyle w:val="ListParagraph"/>
+        <w:numPr>
+          <w:ilvl w:val="2"/>
+          <w:numId w:val="1"/>
+        </w:numPr>
+        <w:contextualSpacing w:val="0"/>
+        <w:rPr>
+          <w:sz w:val="24"/>
+          <w:szCs w:val="24"/>
+        </w:rPr>
+      </w:pPr>
+      <w:r>
+        <w:rPr>
+          <w:sz w:val="24"/>
+          <w:szCs w:val="24"/>
+        </w:rPr>
+        <w:t>Specific c</w:t>
+      </w:r>
+      <w:r>
+        <w:rPr>
+          <w:sz w:val="24"/>
+          <w:szCs w:val="24"/>
+        </w:rPr>
+        <w:t>ar Information</w:t>
+      </w:r>
+      <w:r>
+        <w:rPr>
+          <w:sz w:val="24"/>
+          <w:szCs w:val="24"/>
+        </w:rPr>
+        <w:t xml:space="preserve"> (w/ features)</w:t>
+      </w:r>
+    </w:p>
+    <w:p>
+      <w:pPr>
+        <w:pStyle w:val="ListParagraph"/>
+        <w:numPr>
+          <w:ilvl w:val="1"/>
+          <w:numId w:val="1"/>
+        </w:numPr>
+        <w:contextualSpacing w:val="0"/>
+        <w:rPr>
+          <w:sz w:val="24"/>
+          <w:szCs w:val="24"/>
+        </w:rPr>
+      </w:pPr>
+      <w:r>
+        <w:rPr>
+          <w:sz w:val="24"/>
+          <w:szCs w:val="24"/>
+        </w:rPr>
+        <w:t>List of Employees</w:t>
+      </w:r>
+    </w:p>
+    <w:p>
+      <w:pPr>
+        <w:pStyle w:val="ListParagraph"/>
+        <w:numPr>
+          <w:ilvl w:val="2"/>
+          <w:numId w:val="1"/>
+        </w:numPr>
+        <w:contextualSpacing w:val="0"/>
+        <w:rPr>
+          <w:sz w:val="24"/>
+          <w:szCs w:val="24"/>
+        </w:rPr>
+      </w:pPr>
+      <w:r>
+        <w:rPr>
+          <w:sz w:val="24"/>
+          <w:szCs w:val="24"/>
+        </w:rPr>
+        <w:t>Specific Employee Information</w:t>
+      </w:r>
+      <w:r>
+        <w:rPr>
+          <w:sz w:val="24"/>
+          <w:szCs w:val="24"/>
+        </w:rPr>
+        <w:t xml:space="preserve"> (w/ sales</w:t>
+      </w:r>
+      <w:r>
+        <w:rPr>
+          <w:sz w:val="24"/>
+          <w:szCs w:val="24"/>
+        </w:rPr>
+        <w:t xml:space="preserve"> #</w:t>
+      </w:r>
+      <w:r>
+        <w:rPr>
+          <w:sz w:val="24"/>
+          <w:szCs w:val="24"/>
+        </w:rPr>
+        <w:t>, save more detail for report</w:t>
+      </w:r>
+      <w:r>
+        <w:rPr>
+          <w:sz w:val="24"/>
+          <w:szCs w:val="24"/>
+        </w:rPr>
+        <w:t>)</w:t>
+      </w:r>
+    </w:p>
+    <w:p>
+      <w:pPr>
+        <w:pStyle w:val="ListParagraph"/>
+        <w:numPr>
+          <w:ilvl w:val="1"/>
+          <w:numId w:val="1"/>
+        </w:numPr>
+        <w:contextualSpacing w:val="0"/>
+        <w:rPr>
+          <w:sz w:val="24"/>
+          <w:szCs w:val="24"/>
+        </w:rPr>
+      </w:pPr>
+      <w:r>
+        <w:rPr>
+          <w:sz w:val="24"/>
+          <w:szCs w:val="24"/>
+        </w:rPr>
+        <w:t>Customer information</w:t>
+      </w:r>
+    </w:p>
+    <w:p>
+      <w:pPr>
+        <w:pStyle w:val="ListParagraph"/>
+        <w:numPr>
+          <w:ilvl w:val="1"/>
+          <w:numId w:val="1"/>
+        </w:numPr>
+        <w:contextualSpacing w:val="0"/>
+        <w:rPr>
+          <w:sz w:val="24"/>
+          <w:szCs w:val="24"/>
+        </w:rPr>
+      </w:pPr>
+      <w:r>
+        <w:rPr>
+          <w:sz w:val="24"/>
+          <w:szCs w:val="24"/>
+        </w:rPr>
+        <w:t>Statistics of Current Stock</w:t>
+      </w:r>
+    </w:p>
+    <w:p>
+      <w:pPr>
+        <w:pStyle w:val="ListParagraph"/>
+        <w:numPr>
+          <w:ilvl w:val="0"/>
+          <w:numId w:val="1"/>
+        </w:numPr>
+        <w:contextualSpacing w:val="0"/>
+        <w:rPr>
+          <w:sz w:val="24"/>
+          <w:szCs w:val="24"/>
+        </w:rPr>
+      </w:pPr>
+      <w:r>
+        <w:rPr>
+          <w:sz w:val="24"/>
+          <w:szCs w:val="24"/>
+        </w:rPr>
+        <w:t>Random:</w:t>
+      </w:r>
+    </w:p>
+    <w:p>
+      <w:pPr>
+        <w:pStyle w:val="ListParagraph"/>
+        <w:numPr>
+          <w:ilvl w:val="1"/>
+          <w:numId w:val="1"/>
+        </w:numPr>
+        <w:contextualSpacing w:val="0"/>
+        <w:rPr>
+          <w:sz w:val="24"/>
+          <w:szCs w:val="24"/>
+        </w:rPr>
+      </w:pPr>
+      <w:r>
+        <w:rPr>
+          <w:sz w:val="24"/>
+          <w:szCs w:val="24"/>
+        </w:rPr>
+        <w:t>Add Customer</w:t>
+      </w:r>
+      <w:r>
+        <w:rPr>
+          <w:sz w:val="24"/>
+          <w:szCs w:val="24"/>
+        </w:rPr>
+        <w:t>/Employee</w:t>
+      </w:r>
+      <w:r>
+        <w:rPr>
+          <w:sz w:val="24"/>
+          <w:szCs w:val="24"/>
+        </w:rPr>
+        <w:t>/Car</w:t>
+      </w:r>
+    </w:p>
+    <w:p>
+      <w:pPr>
+        <w:contextualSpacing w:val="0"/>
+        <w:rPr>
+          <w:sz w:val="24"/>
+          <w:szCs w:val="24"/>
+        </w:rPr>
+      </w:pPr>
+    </w:p>
+    <w:p>
+      <w:pPr>
+        <w:contextualSpacing w:val="0"/>
+        <w:rPr>
+          <w:sz w:val="28"/>
+          <w:szCs w:val="24"/>
+        </w:rPr>
+      </w:pPr>
+      <w:r>
+        <w:rPr>
+          <w:b/>
+          <w:sz w:val="28"/>
+          <w:szCs w:val="24"/>
+        </w:rPr>
+        <w:t>Pages:</w:t>
+      </w:r>
+    </w:p>
+    <w:p>
+      <w:pPr>
+        <w:pStyle w:val="ListParagraph"/>
+        <w:numPr>
+          <w:ilvl w:val="0"/>
+          <w:numId w:val="1"/>
+        </w:numPr>
+        <w:contextualSpacing w:val="0"/>
+        <w:rPr>
+          <w:sz w:val="24"/>
+          <w:szCs w:val="24"/>
+        </w:rPr>
+      </w:pPr>
+      <w:r>
+        <w:rPr>
+          <w:sz w:val="24"/>
+          <w:szCs w:val="24"/>
+        </w:rPr>
+        <w:lastRenderedPageBreak/>
+        <w:t>Sell Page</w:t>
+      </w:r>
+    </w:p>
+    <w:p>
+      <w:pPr>
+        <w:pStyle w:val="ListParagraph"/>
+        <w:numPr>
+          <w:ilvl w:val="0"/>
+          <w:numId w:val="1"/>
+        </w:numPr>
+        <w:contextualSpacing w:val="0"/>
+        <w:rPr>
+          <w:sz w:val="24"/>
+          <w:szCs w:val="24"/>
+        </w:rPr>
+      </w:pPr>
+      <w:r>
+        <w:rPr>
+          <w:sz w:val="24"/>
+          <w:szCs w:val="24"/>
+        </w:rPr>
+        <w:t>Car Info Page</w:t>
+      </w:r>
+    </w:p>
+    <w:p>
+      <w:pPr>
+        <w:pStyle w:val="ListParagraph"/>
+        <w:numPr>
+          <w:ilvl w:val="0"/>
+          <w:numId w:val="1"/>
+        </w:numPr>
+        <w:contextualSpacing w:val="0"/>
+        <w:rPr>
+          <w:sz w:val="24"/>
+          <w:szCs w:val="24"/>
+        </w:rPr>
+      </w:pPr>
+      <w:r>
+        <w:rPr>
+          <w:sz w:val="24"/>
+          <w:szCs w:val="24"/>
+        </w:rPr>
+        <w:t>Cars list (with search) – click a car to sell it</w:t>
+      </w:r>
+      <w:r>
+        <w:rPr>
+          <w:sz w:val="24"/>
+          <w:szCs w:val="24"/>
+        </w:rPr>
+        <w:t xml:space="preserve"> -&gt; go to sell page</w:t>
+      </w:r>
+    </w:p>
+    <w:p>
+      <w:pPr>
+        <w:pStyle w:val="ListParagraph"/>
+        <w:numPr>
+          <w:ilvl w:val="0"/>
+          <w:numId w:val="1"/>
+        </w:numPr>
+        <w:contextualSpacing w:val="0"/>
+        <w:rPr>
+          <w:sz w:val="24"/>
+          <w:szCs w:val="24"/>
+        </w:rPr>
+      </w:pPr>
+      <w:r>
+        <w:rPr>
+          <w:sz w:val="24"/>
+          <w:szCs w:val="24"/>
+        </w:rPr>
+        <w:t>Employees list</w:t>
+      </w:r>
+    </w:p>
+    <w:p>
+      <w:pPr>
+        <w:pStyle w:val="ListParagraph"/>
+        <w:numPr>
+          <w:ilvl w:val="0"/>
+          <w:numId w:val="1"/>
+        </w:numPr>
+        <w:contextualSpacing w:val="0"/>
+        <w:rPr>
+          <w:sz w:val="24"/>
+          <w:szCs w:val="24"/>
+        </w:rPr>
+      </w:pPr>
+      <w:r>
+        <w:rPr>
+          <w:sz w:val="24"/>
+          <w:szCs w:val="24"/>
+        </w:rPr>
+        <w:t>Dealership list</w:t>
+      </w:r>
+    </w:p>
+    <w:p>
+      <w:pPr>
+        <w:pStyle w:val="ListParagraph"/>
+        <w:numPr>
+          <w:ilvl w:val="0"/>
+          <w:numId w:val="1"/>
+        </w:numPr>
+        <w:contextualSpacing w:val="0"/>
+        <w:rPr>
+          <w:sz w:val="24"/>
+          <w:szCs w:val="24"/>
+        </w:rPr>
+      </w:pPr>
+      <w:r>
+        <w:rPr>
+          <w:sz w:val="24"/>
+          <w:szCs w:val="24"/>
+        </w:rPr>
+        <w:t>Main Menu</w:t>
+      </w:r>
+    </w:p>
+    <w:p>
+      <w:pPr>
+        <w:pStyle w:val="ListParagraph"/>
+        <w:numPr>
+          <w:ilvl w:val="0"/>
+          <w:numId w:val="1"/>
+        </w:numPr>
+        <w:contextualSpacing w:val="0"/>
+        <w:rPr>
+          <w:sz w:val="24"/>
+          <w:szCs w:val="24"/>
+        </w:rPr>
+      </w:pPr>
+      <w:r>
+        <w:rPr>
+          <w:sz w:val="24"/>
+          <w:szCs w:val="24"/>
+        </w:rPr>
+        <w:t>Management</w:t>
+      </w:r>
+      <w:r>
+        <w:rPr>
+          <w:sz w:val="24"/>
+          <w:szCs w:val="24"/>
+        </w:rPr>
+        <w:t xml:space="preserve"> </w:t>
+      </w:r>
+    </w:p>
+    <w:p>
+      <w:pPr>
+        <w:contextualSpacing w:val="0"/>
+        <w:rPr>
+          <w:sz w:val="24"/>
+          <w:szCs w:val="24"/>
+        </w:rPr>
+      </w:pPr>
+    </w:p>
+    <w:p>
+      <w:pPr>
+        <w:contextualSpacing w:val="0"/>
+        <w:rPr>
+          <w:sz w:val="24"/>
+          <w:szCs w:val="24"/>
+        </w:rPr>
+      </w:pPr>
+      <w:r>
+        <w:rPr>
+          <w:sz w:val="24"/>
+          <w:szCs w:val="24"/>
+        </w:rPr>
+        <w:t xml:space="preserve">Presentation Link: </w:t>
+      </w:r>
+      <w:hyperlink r:id="rId13" w:history="1">
+        <w:r>
+          <w:rPr>
+            <w:rStyle w:val="Hyperlink"/>
+            <w:sz w:val="24"/>
+            <w:szCs w:val="24"/>
+          </w:rPr>
+          <w:t>https://docs.google.com/presentation/d/17otUraoqIDf0lFGIiOC32hxlXcMlEgjFVvQtMGuXGIY/edit?usp=sharing</w:t>
+        </w:r>
+      </w:hyperlink>
+      <w:r>
+        <w:rPr>
+          <w:sz w:val="24"/>
+          <w:szCs w:val="24"/>
+        </w:rPr>
+        <w:t xml:space="preserve"> </w:t>
+      </w:r>
       <w:bookmarkStart w:id="0" w:name="_GoBack"/>
       <w:bookmarkEnd w:id="0"/>
     </w:p>
-    <w:p>
-      <w:pPr>
-        <w:pStyle w:val="ListParagraph"/>
-        <w:numPr>
-          <w:ilvl w:val="1"/>
-          <w:numId w:val="1"/>
-        </w:numPr>
-        <w:contextualSpacing w:val="0"/>
-        <w:rPr>
-          <w:sz w:val="24"/>
-          <w:szCs w:val="24"/>
-        </w:rPr>
-      </w:pPr>
-      <w:r>
-        <w:rPr>
-          <w:sz w:val="24"/>
-          <w:szCs w:val="24"/>
-        </w:rPr>
-        <w:t>Dealership Performance</w:t>
-      </w:r>
-    </w:p>
-    <w:p>
-      <w:pPr>
-        <w:pStyle w:val="ListParagraph"/>
-        <w:numPr>
-          <w:ilvl w:val="2"/>
-          <w:numId w:val="1"/>
-        </w:numPr>
-        <w:contextualSpacing w:val="0"/>
-        <w:rPr>
-          <w:sz w:val="24"/>
-          <w:szCs w:val="24"/>
-        </w:rPr>
-      </w:pPr>
-      <w:r>
-        <w:rPr>
-          <w:sz w:val="24"/>
-          <w:szCs w:val="24"/>
-        </w:rPr>
-        <w:t>Over Date range</w:t>
-      </w:r>
-    </w:p>
-    <w:p>
-      <w:pPr>
-        <w:pStyle w:val="ListParagraph"/>
-        <w:numPr>
-          <w:ilvl w:val="2"/>
-          <w:numId w:val="1"/>
-        </w:numPr>
-        <w:contextualSpacing w:val="0"/>
-        <w:rPr>
-          <w:sz w:val="24"/>
-          <w:szCs w:val="24"/>
-        </w:rPr>
-      </w:pPr>
-      <w:r>
-        <w:rPr>
-          <w:sz w:val="24"/>
-          <w:szCs w:val="24"/>
-        </w:rPr>
-        <w:t>By week/month/year</w:t>
-      </w:r>
-    </w:p>
-    <w:p>
-      <w:pPr>
-        <w:pStyle w:val="ListParagraph"/>
-        <w:numPr>
-          <w:ilvl w:val="1"/>
-          <w:numId w:val="1"/>
-        </w:numPr>
-        <w:contextualSpacing w:val="0"/>
-        <w:rPr>
-          <w:sz w:val="24"/>
-          <w:szCs w:val="24"/>
-        </w:rPr>
-      </w:pPr>
-      <w:r>
-        <w:rPr>
-          <w:sz w:val="24"/>
-          <w:szCs w:val="24"/>
-        </w:rPr>
-        <w:t>Fetch features of a car</w:t>
-      </w:r>
-    </w:p>
-    <w:p>
-      <w:pPr>
-        <w:pStyle w:val="ListParagraph"/>
-        <w:numPr>
-          <w:ilvl w:val="0"/>
-          <w:numId w:val="1"/>
-        </w:numPr>
-        <w:contextualSpacing w:val="0"/>
-        <w:rPr>
-          <w:sz w:val="24"/>
-          <w:szCs w:val="24"/>
-        </w:rPr>
-      </w:pPr>
-      <w:r>
-        <w:rPr>
-          <w:sz w:val="24"/>
-          <w:szCs w:val="24"/>
-        </w:rPr>
-        <w:t>Question:</w:t>
-      </w:r>
-    </w:p>
-    <w:p>
-      <w:pPr>
-        <w:pStyle w:val="ListParagraph"/>
-        <w:numPr>
-          <w:ilvl w:val="1"/>
-          <w:numId w:val="1"/>
-        </w:numPr>
-        <w:contextualSpacing w:val="0"/>
-        <w:rPr>
-          <w:sz w:val="24"/>
-          <w:szCs w:val="24"/>
-        </w:rPr>
-      </w:pPr>
-      <w:r>
-        <w:rPr>
-          <w:sz w:val="24"/>
-          <w:szCs w:val="24"/>
-        </w:rPr>
-        <w:t>List of Cars/Search</w:t>
-      </w:r>
-    </w:p>
-    <w:p>
-      <w:pPr>
-        <w:pStyle w:val="ListParagraph"/>
-        <w:numPr>
-          <w:ilvl w:val="2"/>
-          <w:numId w:val="1"/>
-        </w:numPr>
-        <w:contextualSpacing w:val="0"/>
-        <w:rPr>
-          <w:sz w:val="24"/>
-          <w:szCs w:val="24"/>
-        </w:rPr>
-      </w:pPr>
-      <w:r>
-        <w:rPr>
-          <w:sz w:val="24"/>
-          <w:szCs w:val="24"/>
-        </w:rPr>
-        <w:t>List by Make</w:t>
-      </w:r>
-      <w:r>
-        <w:rPr>
-          <w:sz w:val="24"/>
-          <w:szCs w:val="24"/>
-        </w:rPr>
-        <w:t xml:space="preserve"> | Model | etc. (this could be hard to do “right”</w:t>
-      </w:r>
-      <w:r>
-        <w:rPr>
-          <w:sz w:val="24"/>
-          <w:szCs w:val="24"/>
-        </w:rPr>
-        <w:t xml:space="preserve"> i.e. repopulating drop downs when making selections/no Ford makes when Honda is selected</w:t>
-      </w:r>
-      <w:r>
-        <w:rPr>
-          <w:sz w:val="24"/>
-          <w:szCs w:val="24"/>
-        </w:rPr>
-        <w:t>)</w:t>
-      </w:r>
-    </w:p>
-    <w:p>
-      <w:pPr>
-        <w:pStyle w:val="ListParagraph"/>
-        <w:numPr>
-          <w:ilvl w:val="2"/>
-          <w:numId w:val="1"/>
-        </w:numPr>
-        <w:contextualSpacing w:val="0"/>
-        <w:rPr>
-          <w:sz w:val="24"/>
-          <w:szCs w:val="24"/>
-        </w:rPr>
-      </w:pPr>
-      <w:r>
-        <w:rPr>
-          <w:sz w:val="24"/>
-          <w:szCs w:val="24"/>
-        </w:rPr>
-        <w:t>Specific c</w:t>
-      </w:r>
-      <w:r>
-        <w:rPr>
-          <w:sz w:val="24"/>
-          <w:szCs w:val="24"/>
-        </w:rPr>
-        <w:t>ar Information</w:t>
-      </w:r>
-      <w:r>
-        <w:rPr>
-          <w:sz w:val="24"/>
-          <w:szCs w:val="24"/>
-        </w:rPr>
-        <w:t xml:space="preserve"> (w/ features)</w:t>
-      </w:r>
-    </w:p>
-    <w:p>
-      <w:pPr>
-        <w:pStyle w:val="ListParagraph"/>
-        <w:numPr>
-          <w:ilvl w:val="1"/>
-          <w:numId w:val="1"/>
-        </w:numPr>
-        <w:contextualSpacing w:val="0"/>
-        <w:rPr>
-          <w:sz w:val="24"/>
-          <w:szCs w:val="24"/>
-        </w:rPr>
-      </w:pPr>
-      <w:r>
-        <w:rPr>
-          <w:sz w:val="24"/>
-          <w:szCs w:val="24"/>
-        </w:rPr>
-        <w:t>List of Employees</w:t>
-      </w:r>
-    </w:p>
-    <w:p>
-      <w:pPr>
-        <w:pStyle w:val="ListParagraph"/>
-        <w:numPr>
-          <w:ilvl w:val="2"/>
-          <w:numId w:val="1"/>
-        </w:numPr>
-        <w:contextualSpacing w:val="0"/>
-        <w:rPr>
-          <w:sz w:val="24"/>
-          <w:szCs w:val="24"/>
-        </w:rPr>
-      </w:pPr>
-      <w:r>
-        <w:rPr>
-          <w:sz w:val="24"/>
-          <w:szCs w:val="24"/>
-        </w:rPr>
-        <w:t>Specific Employee Information</w:t>
-      </w:r>
-      <w:r>
-        <w:rPr>
-          <w:sz w:val="24"/>
-          <w:szCs w:val="24"/>
-        </w:rPr>
-        <w:t xml:space="preserve"> (w/ sales</w:t>
-      </w:r>
-      <w:r>
-        <w:rPr>
-          <w:sz w:val="24"/>
-          <w:szCs w:val="24"/>
-        </w:rPr>
-        <w:t xml:space="preserve"> #</w:t>
-      </w:r>
-      <w:r>
-        <w:rPr>
-          <w:sz w:val="24"/>
-          <w:szCs w:val="24"/>
-        </w:rPr>
-        <w:t>, save more detail for report</w:t>
-      </w:r>
-      <w:r>
-        <w:rPr>
-          <w:sz w:val="24"/>
-          <w:szCs w:val="24"/>
-        </w:rPr>
-        <w:t>)</w:t>
-      </w:r>
-    </w:p>
-    <w:p>
-      <w:pPr>
-        <w:pStyle w:val="ListParagraph"/>
-        <w:numPr>
-          <w:ilvl w:val="1"/>
-          <w:numId w:val="1"/>
-        </w:numPr>
-        <w:contextualSpacing w:val="0"/>
-        <w:rPr>
-          <w:sz w:val="24"/>
-          <w:szCs w:val="24"/>
-        </w:rPr>
-      </w:pPr>
-      <w:r>
-        <w:rPr>
-          <w:sz w:val="24"/>
-          <w:szCs w:val="24"/>
-        </w:rPr>
-        <w:t>Customer information</w:t>
-      </w:r>
-    </w:p>
-    <w:p>
-      <w:pPr>
-        <w:pStyle w:val="ListParagraph"/>
-        <w:numPr>
-          <w:ilvl w:val="1"/>
-          <w:numId w:val="1"/>
-        </w:numPr>
-        <w:contextualSpacing w:val="0"/>
-        <w:rPr>
-          <w:sz w:val="24"/>
-          <w:szCs w:val="24"/>
-        </w:rPr>
-      </w:pPr>
-      <w:r>
-        <w:rPr>
-          <w:sz w:val="24"/>
-          <w:szCs w:val="24"/>
-        </w:rPr>
-        <w:t>Statistics of Current Stock</w:t>
-      </w:r>
-    </w:p>
-    <w:p>
-      <w:pPr>
-        <w:pStyle w:val="ListParagraph"/>
-        <w:numPr>
-          <w:ilvl w:val="0"/>
-          <w:numId w:val="1"/>
-        </w:numPr>
-        <w:contextualSpacing w:val="0"/>
-        <w:rPr>
-          <w:sz w:val="24"/>
-          <w:szCs w:val="24"/>
-        </w:rPr>
-      </w:pPr>
-      <w:r>
-        <w:rPr>
-          <w:sz w:val="24"/>
-          <w:szCs w:val="24"/>
-        </w:rPr>
-        <w:t>Random:</w:t>
-      </w:r>
-    </w:p>
-    <w:p>
-      <w:pPr>
-        <w:pStyle w:val="ListParagraph"/>
-        <w:numPr>
-          <w:ilvl w:val="1"/>
-          <w:numId w:val="1"/>
-        </w:numPr>
-        <w:contextualSpacing w:val="0"/>
-        <w:rPr>
-          <w:sz w:val="24"/>
-          <w:szCs w:val="24"/>
-        </w:rPr>
-      </w:pPr>
-      <w:r>
-        <w:rPr>
-          <w:sz w:val="24"/>
-          <w:szCs w:val="24"/>
-        </w:rPr>
-        <w:t>Add Customer</w:t>
-      </w:r>
-      <w:r>
-        <w:rPr>
-          <w:sz w:val="24"/>
-          <w:szCs w:val="24"/>
-        </w:rPr>
-        <w:t>/Employee</w:t>
-      </w:r>
-      <w:r>
-        <w:rPr>
-          <w:sz w:val="24"/>
-          <w:szCs w:val="24"/>
-        </w:rPr>
-        <w:t>/Car</w:t>
-      </w:r>
-    </w:p>
-    <w:p>
-      <w:pPr>
-        <w:contextualSpacing w:val="0"/>
-        <w:rPr>
-          <w:sz w:val="24"/>
-          <w:szCs w:val="24"/>
-        </w:rPr>
-      </w:pPr>
-    </w:p>
-    <w:p>
-      <w:pPr>
-        <w:contextualSpacing w:val="0"/>
-        <w:rPr>
-          <w:sz w:val="28"/>
-          <w:szCs w:val="24"/>
-        </w:rPr>
-      </w:pPr>
-      <w:r>
-        <w:rPr>
-          <w:b/>
-          <w:sz w:val="28"/>
-          <w:szCs w:val="24"/>
-        </w:rPr>
-        <w:t>Pages:</w:t>
-      </w:r>
-    </w:p>
-    <w:p>
-      <w:pPr>
-        <w:pStyle w:val="ListParagraph"/>
-        <w:numPr>
-          <w:ilvl w:val="0"/>
-          <w:numId w:val="1"/>
-        </w:numPr>
-        <w:contextualSpacing w:val="0"/>
-        <w:rPr>
-          <w:sz w:val="24"/>
-          <w:szCs w:val="24"/>
-        </w:rPr>
-      </w:pPr>
-      <w:r>
-        <w:rPr>
-          <w:sz w:val="24"/>
-          <w:szCs w:val="24"/>
-        </w:rPr>
-        <w:lastRenderedPageBreak/>
-        <w:t>Sell Page</w:t>
-      </w:r>
-    </w:p>
-    <w:p>
-      <w:pPr>
-        <w:pStyle w:val="ListParagraph"/>
-        <w:numPr>
-          <w:ilvl w:val="0"/>
-          <w:numId w:val="1"/>
-        </w:numPr>
-        <w:contextualSpacing w:val="0"/>
-        <w:rPr>
-          <w:sz w:val="24"/>
-          <w:szCs w:val="24"/>
-        </w:rPr>
-      </w:pPr>
-      <w:r>
-        <w:rPr>
-          <w:sz w:val="24"/>
-          <w:szCs w:val="24"/>
-        </w:rPr>
-        <w:t>Car Info Page</w:t>
-      </w:r>
-    </w:p>
-    <w:p>
-      <w:pPr>
-        <w:pStyle w:val="ListParagraph"/>
-        <w:numPr>
-          <w:ilvl w:val="0"/>
-          <w:numId w:val="1"/>
-        </w:numPr>
-        <w:contextualSpacing w:val="0"/>
-        <w:rPr>
-          <w:sz w:val="24"/>
-          <w:szCs w:val="24"/>
-        </w:rPr>
-      </w:pPr>
-      <w:r>
-        <w:rPr>
-          <w:sz w:val="24"/>
-          <w:szCs w:val="24"/>
-        </w:rPr>
-        <w:t>Cars list (with search) – click a car to sell it</w:t>
-      </w:r>
-      <w:r>
-        <w:rPr>
-          <w:sz w:val="24"/>
-          <w:szCs w:val="24"/>
-        </w:rPr>
-        <w:t xml:space="preserve"> -&gt; go to sell page</w:t>
-      </w:r>
-    </w:p>
-    <w:p>
-      <w:pPr>
-        <w:pStyle w:val="ListParagraph"/>
-        <w:numPr>
-          <w:ilvl w:val="0"/>
-          <w:numId w:val="1"/>
-        </w:numPr>
-        <w:contextualSpacing w:val="0"/>
-        <w:rPr>
-          <w:sz w:val="24"/>
-          <w:szCs w:val="24"/>
-        </w:rPr>
-      </w:pPr>
-      <w:r>
-        <w:rPr>
-          <w:sz w:val="24"/>
-          <w:szCs w:val="24"/>
-        </w:rPr>
-        <w:t>Employees list</w:t>
-      </w:r>
-    </w:p>
-    <w:p>
-      <w:pPr>
-        <w:pStyle w:val="ListParagraph"/>
-        <w:numPr>
-          <w:ilvl w:val="0"/>
-          <w:numId w:val="1"/>
-        </w:numPr>
-        <w:contextualSpacing w:val="0"/>
-        <w:rPr>
-          <w:sz w:val="24"/>
-          <w:szCs w:val="24"/>
-        </w:rPr>
-      </w:pPr>
-      <w:r>
-        <w:rPr>
-          <w:sz w:val="24"/>
-          <w:szCs w:val="24"/>
-        </w:rPr>
-        <w:t>Dealership list</w:t>
-      </w:r>
-    </w:p>
-    <w:p>
-      <w:pPr>
-        <w:pStyle w:val="ListParagraph"/>
-        <w:numPr>
-          <w:ilvl w:val="0"/>
-          <w:numId w:val="1"/>
-        </w:numPr>
-        <w:contextualSpacing w:val="0"/>
-        <w:rPr>
-          <w:sz w:val="24"/>
-          <w:szCs w:val="24"/>
-        </w:rPr>
-      </w:pPr>
-      <w:r>
-        <w:rPr>
-          <w:sz w:val="24"/>
-          <w:szCs w:val="24"/>
-        </w:rPr>
-        <w:t>Main Menu</w:t>
-      </w:r>
-    </w:p>
-    <w:p>
-      <w:pPr>
-        <w:pStyle w:val="ListParagraph"/>
-        <w:numPr>
-          <w:ilvl w:val="0"/>
-          <w:numId w:val="1"/>
-        </w:numPr>
-        <w:contextualSpacing w:val="0"/>
-        <w:rPr>
-          <w:sz w:val="24"/>
-          <w:szCs w:val="24"/>
-        </w:rPr>
-      </w:pPr>
-      <w:r>
-        <w:rPr>
-          <w:sz w:val="24"/>
-          <w:szCs w:val="24"/>
-        </w:rPr>
-        <w:t>Management</w:t>
-      </w:r>
-      <w:r>
-        <w:rPr>
-          <w:sz w:val="24"/>
-          <w:szCs w:val="24"/>
-        </w:rPr>
-        <w:t xml:space="preserve"> </w:t>
-      </w:r>
-    </w:p>
     <w:sectPr>
-      <w:headerReference w:type="default" r:id="rId13"/>
+      <w:headerReference w:type="default" r:id="rId14"/>
       <w:pgSz w:w="12240" w:h="15840"/>
       <w:pgMar w:top="1440" w:right="1440" w:bottom="1440" w:left="1440" w:header="0" w:footer="720" w:gutter="0"/>
       <w:pgNumType w:start="1"/>
@@ -2238,6 +2295,17 @@
       <w:ind w:left="720"/>
     </w:pPr>
   </w:style>
+  <w:style w:type="character" w:styleId="Hyperlink">
+    <w:name w:val="Hyperlink"/>
+    <w:basedOn w:val="DefaultParagraphFont"/>
+    <w:uiPriority w:val="99"/>
+    <w:unhideWhenUsed/>
+    <w:rsid w:val="00EB15E5"/>
+    <w:rPr>
+      <w:color w:val="0000FF" w:themeColor="hyperlink"/>
+      <w:u w:val="single"/>
+    </w:rPr>
+  </w:style>
 </w:styles>
 </file>
 

</xml_diff>